<commit_message>
završavanje uputstva, pdf nije finalni
</commit_message>
<xml_diff>
--- a/Uputstvo.docx
+++ b/Uputstvo.docx
@@ -138,6 +138,14 @@
     <w:bookmarkStart w:id="0" w:name="_Toc170729770" w:displacedByCustomXml="next"/>
     <w:sdt>
       <w:sdtPr>
+        <w:rPr>
+          <w:rFonts w:asciiTheme="minorHAnsi" w:eastAsiaTheme="minorHAnsi" w:hAnsiTheme="minorHAnsi" w:cstheme="minorBidi"/>
+          <w:b w:val="0"/>
+          <w:bCs w:val="0"/>
+          <w:sz w:val="22"/>
+          <w:szCs w:val="22"/>
+          <w:u w:val="none"/>
+        </w:rPr>
         <w:id w:val="-822892249"/>
         <w:docPartObj>
           <w:docPartGallery w:val="Table of Contents"/>
@@ -146,11 +154,7 @@
       </w:sdtPr>
       <w:sdtEndPr>
         <w:rPr>
-          <w:rFonts w:asciiTheme="minorHAnsi" w:eastAsiaTheme="minorHAnsi" w:hAnsiTheme="minorHAnsi" w:cstheme="minorBidi"/>
           <w:noProof/>
-          <w:sz w:val="22"/>
-          <w:szCs w:val="22"/>
-          <w:u w:val="none"/>
         </w:rPr>
       </w:sdtEndPr>
       <w:sdtContent>
@@ -1468,16 +1472,16 @@
       <w:pPr>
         <w:rPr>
           <w:rFonts w:ascii="MS Gothic" w:eastAsia="MS Gothic" w:hAnsi="MS Gothic" w:cs="Calibri"/>
-          <w:sz w:val="44"/>
-          <w:szCs w:val="44"/>
+          <w:sz w:val="40"/>
+          <w:szCs w:val="40"/>
         </w:rPr>
       </w:pPr>
       <w:proofErr w:type="spellStart"/>
       <w:r>
         <w:rPr>
           <w:rFonts w:ascii="MS Gothic" w:eastAsia="MS Gothic" w:hAnsi="MS Gothic" w:cs="Calibri"/>
-          <w:sz w:val="44"/>
-          <w:szCs w:val="44"/>
+          <w:sz w:val="40"/>
+          <w:szCs w:val="40"/>
         </w:rPr>
         <w:t>Igra</w:t>
       </w:r>
@@ -1485,8 +1489,8 @@
       <w:r>
         <w:rPr>
           <w:rFonts w:ascii="MS Gothic" w:eastAsia="MS Gothic" w:hAnsi="MS Gothic" w:cs="Calibri"/>
-          <w:sz w:val="44"/>
-          <w:szCs w:val="44"/>
+          <w:sz w:val="40"/>
+          <w:szCs w:val="40"/>
         </w:rPr>
         <w:t xml:space="preserve"> se </w:t>
       </w:r>
@@ -1494,8 +1498,8 @@
       <w:r>
         <w:rPr>
           <w:rFonts w:ascii="MS Gothic" w:eastAsia="MS Gothic" w:hAnsi="MS Gothic" w:cs="Calibri"/>
-          <w:sz w:val="44"/>
-          <w:szCs w:val="44"/>
+          <w:sz w:val="40"/>
+          <w:szCs w:val="40"/>
         </w:rPr>
         <w:t>sastoji</w:t>
       </w:r>
@@ -1503,8 +1507,8 @@
       <w:r>
         <w:rPr>
           <w:rFonts w:ascii="MS Gothic" w:eastAsia="MS Gothic" w:hAnsi="MS Gothic" w:cs="Calibri"/>
-          <w:sz w:val="44"/>
-          <w:szCs w:val="44"/>
+          <w:sz w:val="40"/>
+          <w:szCs w:val="40"/>
         </w:rPr>
         <w:t xml:space="preserve"> od 2 </w:t>
       </w:r>
@@ -1513,16 +1517,16 @@
       <w:r>
         <w:rPr>
           <w:rFonts w:ascii="MS Gothic" w:eastAsia="MS Gothic" w:hAnsi="MS Gothic" w:cs="Calibri"/>
-          <w:sz w:val="44"/>
-          <w:szCs w:val="44"/>
+          <w:sz w:val="40"/>
+          <w:szCs w:val="40"/>
         </w:rPr>
         <w:t>igrača,</w:t>
       </w:r>
       <w:r>
         <w:rPr>
           <w:rFonts w:ascii="MS Gothic" w:eastAsia="MS Gothic" w:hAnsi="MS Gothic" w:cs="Calibri"/>
-          <w:sz w:val="44"/>
-          <w:szCs w:val="44"/>
+          <w:sz w:val="40"/>
+          <w:szCs w:val="40"/>
         </w:rPr>
         <w:t>jedan</w:t>
       </w:r>
@@ -1531,8 +1535,8 @@
       <w:r>
         <w:rPr>
           <w:rFonts w:ascii="MS Gothic" w:eastAsia="MS Gothic" w:hAnsi="MS Gothic" w:cs="Calibri"/>
-          <w:sz w:val="44"/>
-          <w:szCs w:val="44"/>
+          <w:sz w:val="40"/>
+          <w:szCs w:val="40"/>
         </w:rPr>
         <w:t xml:space="preserve"> koji </w:t>
       </w:r>
@@ -1540,8 +1544,8 @@
       <w:r>
         <w:rPr>
           <w:rFonts w:ascii="MS Gothic" w:eastAsia="MS Gothic" w:hAnsi="MS Gothic" w:cs="Calibri"/>
-          <w:sz w:val="44"/>
-          <w:szCs w:val="44"/>
+          <w:sz w:val="40"/>
+          <w:szCs w:val="40"/>
         </w:rPr>
         <w:t>ima</w:t>
       </w:r>
@@ -1549,17 +1553,17 @@
       <w:r>
         <w:rPr>
           <w:rFonts w:ascii="MS Gothic" w:eastAsia="MS Gothic" w:hAnsi="MS Gothic" w:cs="Calibri"/>
-          <w:sz w:val="44"/>
-          <w:szCs w:val="44"/>
-        </w:rPr>
-        <w:t xml:space="preserve"> </w:t>
-      </w:r>
-      <w:proofErr w:type="spellStart"/>
-      <w:r>
-        <w:rPr>
-          <w:rFonts w:ascii="MS Gothic" w:eastAsia="MS Gothic" w:hAnsi="MS Gothic" w:cs="Calibri"/>
-          <w:sz w:val="44"/>
-          <w:szCs w:val="44"/>
+          <w:sz w:val="40"/>
+          <w:szCs w:val="40"/>
+        </w:rPr>
+        <w:t xml:space="preserve"> </w:t>
+      </w:r>
+      <w:proofErr w:type="spellStart"/>
+      <w:r>
+        <w:rPr>
+          <w:rFonts w:ascii="MS Gothic" w:eastAsia="MS Gothic" w:hAnsi="MS Gothic" w:cs="Calibri"/>
+          <w:sz w:val="40"/>
+          <w:szCs w:val="40"/>
         </w:rPr>
         <w:t>bombu</w:t>
       </w:r>
@@ -1567,8 +1571,8 @@
       <w:r>
         <w:rPr>
           <w:rFonts w:ascii="MS Gothic" w:eastAsia="MS Gothic" w:hAnsi="MS Gothic" w:cs="Calibri"/>
-          <w:sz w:val="44"/>
-          <w:szCs w:val="44"/>
+          <w:sz w:val="40"/>
+          <w:szCs w:val="40"/>
         </w:rPr>
         <w:t xml:space="preserve"> pred </w:t>
       </w:r>
@@ -1576,8 +1580,8 @@
       <w:r>
         <w:rPr>
           <w:rFonts w:ascii="MS Gothic" w:eastAsia="MS Gothic" w:hAnsi="MS Gothic" w:cs="Calibri"/>
-          <w:sz w:val="44"/>
-          <w:szCs w:val="44"/>
+          <w:sz w:val="40"/>
+          <w:szCs w:val="40"/>
         </w:rPr>
         <w:t>sobom</w:t>
       </w:r>
@@ -1585,8 +1589,8 @@
       <w:r>
         <w:rPr>
           <w:rFonts w:ascii="MS Gothic" w:eastAsia="MS Gothic" w:hAnsi="MS Gothic" w:cs="Calibri"/>
-          <w:sz w:val="44"/>
-          <w:szCs w:val="44"/>
+          <w:sz w:val="40"/>
+          <w:szCs w:val="40"/>
         </w:rPr>
         <w:t xml:space="preserve"> (</w:t>
       </w:r>
@@ -1594,8 +1598,8 @@
       <w:r>
         <w:rPr>
           <w:rFonts w:ascii="MS Gothic" w:eastAsia="MS Gothic" w:hAnsi="MS Gothic" w:cs="Calibri"/>
-          <w:sz w:val="44"/>
-          <w:szCs w:val="44"/>
+          <w:sz w:val="40"/>
+          <w:szCs w:val="40"/>
         </w:rPr>
         <w:t>deaktivator</w:t>
       </w:r>
@@ -1603,8 +1607,8 @@
       <w:r>
         <w:rPr>
           <w:rFonts w:ascii="MS Gothic" w:eastAsia="MS Gothic" w:hAnsi="MS Gothic" w:cs="Calibri"/>
-          <w:sz w:val="44"/>
-          <w:szCs w:val="44"/>
+          <w:sz w:val="40"/>
+          <w:szCs w:val="40"/>
         </w:rPr>
         <w:t xml:space="preserve"> bombe)</w:t>
       </w:r>
@@ -1612,16 +1616,26 @@
       <w:r>
         <w:rPr>
           <w:rFonts w:ascii="MS Gothic" w:eastAsia="MS Gothic" w:hAnsi="MS Gothic" w:cs="Calibri"/>
-          <w:sz w:val="44"/>
-          <w:szCs w:val="44"/>
+          <w:sz w:val="40"/>
+          <w:szCs w:val="40"/>
         </w:rPr>
         <w:t>i</w:t>
       </w:r>
-      <w:r>
-        <w:rPr>
-          <w:rFonts w:ascii="MS Gothic" w:eastAsia="MS Gothic" w:hAnsi="MS Gothic" w:cs="Calibri"/>
-          <w:sz w:val="44"/>
-          <w:szCs w:val="44"/>
+      <w:proofErr w:type="spellEnd"/>
+      <w:r>
+        <w:rPr>
+          <w:rFonts w:ascii="MS Gothic" w:eastAsia="MS Gothic" w:hAnsi="MS Gothic" w:cs="Calibri"/>
+          <w:sz w:val="40"/>
+          <w:szCs w:val="40"/>
+        </w:rPr>
+        <w:t xml:space="preserve"> </w:t>
+      </w:r>
+      <w:proofErr w:type="spellStart"/>
+      <w:r>
+        <w:rPr>
+          <w:rFonts w:ascii="MS Gothic" w:eastAsia="MS Gothic" w:hAnsi="MS Gothic" w:cs="Calibri"/>
+          <w:sz w:val="40"/>
+          <w:szCs w:val="40"/>
         </w:rPr>
         <w:t>drugi</w:t>
       </w:r>
@@ -1629,8 +1643,8 @@
       <w:r>
         <w:rPr>
           <w:rFonts w:ascii="MS Gothic" w:eastAsia="MS Gothic" w:hAnsi="MS Gothic" w:cs="Calibri"/>
-          <w:sz w:val="44"/>
-          <w:szCs w:val="44"/>
+          <w:sz w:val="40"/>
+          <w:szCs w:val="40"/>
         </w:rPr>
         <w:t xml:space="preserve"> koji </w:t>
       </w:r>
@@ -1638,8 +1652,8 @@
       <w:r>
         <w:rPr>
           <w:rFonts w:ascii="MS Gothic" w:eastAsia="MS Gothic" w:hAnsi="MS Gothic" w:cs="Calibri"/>
-          <w:sz w:val="44"/>
-          <w:szCs w:val="44"/>
+          <w:sz w:val="40"/>
+          <w:szCs w:val="40"/>
         </w:rPr>
         <w:t>ima</w:t>
       </w:r>
@@ -1647,17 +1661,17 @@
       <w:r>
         <w:rPr>
           <w:rFonts w:ascii="MS Gothic" w:eastAsia="MS Gothic" w:hAnsi="MS Gothic" w:cs="Calibri"/>
-          <w:sz w:val="44"/>
-          <w:szCs w:val="44"/>
-        </w:rPr>
-        <w:t xml:space="preserve"> </w:t>
-      </w:r>
-      <w:proofErr w:type="spellStart"/>
-      <w:r>
-        <w:rPr>
-          <w:rFonts w:ascii="MS Gothic" w:eastAsia="MS Gothic" w:hAnsi="MS Gothic" w:cs="Calibri"/>
-          <w:sz w:val="44"/>
-          <w:szCs w:val="44"/>
+          <w:sz w:val="40"/>
+          <w:szCs w:val="40"/>
+        </w:rPr>
+        <w:t xml:space="preserve"> </w:t>
+      </w:r>
+      <w:proofErr w:type="spellStart"/>
+      <w:r>
+        <w:rPr>
+          <w:rFonts w:ascii="MS Gothic" w:eastAsia="MS Gothic" w:hAnsi="MS Gothic" w:cs="Calibri"/>
+          <w:sz w:val="40"/>
+          <w:szCs w:val="40"/>
         </w:rPr>
         <w:t>uputstvo</w:t>
       </w:r>
@@ -1665,8 +1679,8 @@
       <w:r>
         <w:rPr>
           <w:rFonts w:ascii="MS Gothic" w:eastAsia="MS Gothic" w:hAnsi="MS Gothic" w:cs="Calibri"/>
-          <w:sz w:val="44"/>
-          <w:szCs w:val="44"/>
+          <w:sz w:val="40"/>
+          <w:szCs w:val="40"/>
         </w:rPr>
         <w:t xml:space="preserve"> (</w:t>
       </w:r>
@@ -1674,8 +1688,8 @@
       <w:r>
         <w:rPr>
           <w:rFonts w:ascii="MS Gothic" w:eastAsia="MS Gothic" w:hAnsi="MS Gothic" w:cs="Calibri"/>
-          <w:sz w:val="44"/>
-          <w:szCs w:val="44"/>
+          <w:sz w:val="40"/>
+          <w:szCs w:val="40"/>
         </w:rPr>
         <w:t>stručnjak</w:t>
       </w:r>
@@ -1683,8 +1697,8 @@
       <w:r>
         <w:rPr>
           <w:rFonts w:ascii="MS Gothic" w:eastAsia="MS Gothic" w:hAnsi="MS Gothic" w:cs="Calibri"/>
-          <w:sz w:val="44"/>
-          <w:szCs w:val="44"/>
+          <w:sz w:val="40"/>
+          <w:szCs w:val="40"/>
         </w:rPr>
         <w:t xml:space="preserve">). </w:t>
       </w:r>
@@ -1693,16 +1707,16 @@
       <w:pPr>
         <w:rPr>
           <w:rFonts w:ascii="MS Gothic" w:eastAsia="MS Gothic" w:hAnsi="MS Gothic" w:cs="Calibri"/>
-          <w:sz w:val="44"/>
-          <w:szCs w:val="44"/>
+          <w:sz w:val="40"/>
+          <w:szCs w:val="40"/>
         </w:rPr>
       </w:pPr>
       <w:proofErr w:type="spellStart"/>
       <w:r>
         <w:rPr>
           <w:rFonts w:ascii="MS Gothic" w:eastAsia="MS Gothic" w:hAnsi="MS Gothic" w:cs="Calibri"/>
-          <w:sz w:val="44"/>
-          <w:szCs w:val="44"/>
+          <w:sz w:val="40"/>
+          <w:szCs w:val="40"/>
         </w:rPr>
         <w:t>Igrači</w:t>
       </w:r>
@@ -1710,17 +1724,17 @@
       <w:r>
         <w:rPr>
           <w:rFonts w:ascii="MS Gothic" w:eastAsia="MS Gothic" w:hAnsi="MS Gothic" w:cs="Calibri"/>
-          <w:sz w:val="44"/>
-          <w:szCs w:val="44"/>
-        </w:rPr>
-        <w:t xml:space="preserve"> </w:t>
-      </w:r>
-      <w:proofErr w:type="spellStart"/>
-      <w:r>
-        <w:rPr>
-          <w:rFonts w:ascii="MS Gothic" w:eastAsia="MS Gothic" w:hAnsi="MS Gothic" w:cs="Calibri"/>
-          <w:sz w:val="44"/>
-          <w:szCs w:val="44"/>
+          <w:sz w:val="40"/>
+          <w:szCs w:val="40"/>
+        </w:rPr>
+        <w:t xml:space="preserve"> </w:t>
+      </w:r>
+      <w:proofErr w:type="spellStart"/>
+      <w:r>
+        <w:rPr>
+          <w:rFonts w:ascii="MS Gothic" w:eastAsia="MS Gothic" w:hAnsi="MS Gothic" w:cs="Calibri"/>
+          <w:sz w:val="40"/>
+          <w:szCs w:val="40"/>
         </w:rPr>
         <w:t>imaju</w:t>
       </w:r>
@@ -1728,8 +1742,8 @@
       <w:r>
         <w:rPr>
           <w:rFonts w:ascii="MS Gothic" w:eastAsia="MS Gothic" w:hAnsi="MS Gothic" w:cs="Calibri"/>
-          <w:sz w:val="44"/>
-          <w:szCs w:val="44"/>
+          <w:sz w:val="40"/>
+          <w:szCs w:val="40"/>
         </w:rPr>
         <w:t xml:space="preserve"> 3 minute da </w:t>
       </w:r>
@@ -1737,8 +1751,8 @@
       <w:r>
         <w:rPr>
           <w:rFonts w:ascii="MS Gothic" w:eastAsia="MS Gothic" w:hAnsi="MS Gothic" w:cs="Calibri"/>
-          <w:sz w:val="44"/>
-          <w:szCs w:val="44"/>
+          <w:sz w:val="40"/>
+          <w:szCs w:val="40"/>
         </w:rPr>
         <w:t>deaktiviraju</w:t>
       </w:r>
@@ -1746,17 +1760,17 @@
       <w:r>
         <w:rPr>
           <w:rFonts w:ascii="MS Gothic" w:eastAsia="MS Gothic" w:hAnsi="MS Gothic" w:cs="Calibri"/>
-          <w:sz w:val="44"/>
-          <w:szCs w:val="44"/>
-        </w:rPr>
-        <w:t xml:space="preserve"> </w:t>
-      </w:r>
-      <w:proofErr w:type="spellStart"/>
-      <w:r>
-        <w:rPr>
-          <w:rFonts w:ascii="MS Gothic" w:eastAsia="MS Gothic" w:hAnsi="MS Gothic" w:cs="Calibri"/>
-          <w:sz w:val="44"/>
-          <w:szCs w:val="44"/>
+          <w:sz w:val="40"/>
+          <w:szCs w:val="40"/>
+        </w:rPr>
+        <w:t xml:space="preserve"> </w:t>
+      </w:r>
+      <w:proofErr w:type="spellStart"/>
+      <w:r>
+        <w:rPr>
+          <w:rFonts w:ascii="MS Gothic" w:eastAsia="MS Gothic" w:hAnsi="MS Gothic" w:cs="Calibri"/>
+          <w:sz w:val="40"/>
+          <w:szCs w:val="40"/>
         </w:rPr>
         <w:t>bombu</w:t>
       </w:r>
@@ -1764,10 +1778,586 @@
       <w:r>
         <w:rPr>
           <w:rFonts w:ascii="MS Gothic" w:eastAsia="MS Gothic" w:hAnsi="MS Gothic" w:cs="Calibri"/>
-          <w:sz w:val="44"/>
-          <w:szCs w:val="44"/>
+          <w:sz w:val="40"/>
+          <w:szCs w:val="40"/>
         </w:rPr>
         <w:t xml:space="preserve">. </w:t>
+      </w:r>
+      <w:proofErr w:type="spellStart"/>
+      <w:r>
+        <w:rPr>
+          <w:rFonts w:ascii="MS Gothic" w:eastAsia="MS Gothic" w:hAnsi="MS Gothic" w:cs="Calibri"/>
+          <w:sz w:val="40"/>
+          <w:szCs w:val="40"/>
+        </w:rPr>
+        <w:t>Bomba</w:t>
+      </w:r>
+      <w:proofErr w:type="spellEnd"/>
+      <w:r>
+        <w:rPr>
+          <w:rFonts w:ascii="MS Gothic" w:eastAsia="MS Gothic" w:hAnsi="MS Gothic" w:cs="Calibri"/>
+          <w:sz w:val="40"/>
+          <w:szCs w:val="40"/>
+        </w:rPr>
+        <w:t xml:space="preserve"> se </w:t>
+      </w:r>
+      <w:proofErr w:type="spellStart"/>
+      <w:r>
+        <w:rPr>
+          <w:rFonts w:ascii="MS Gothic" w:eastAsia="MS Gothic" w:hAnsi="MS Gothic" w:cs="Calibri"/>
+          <w:sz w:val="40"/>
+          <w:szCs w:val="40"/>
+        </w:rPr>
+        <w:t>sastoji</w:t>
+      </w:r>
+      <w:proofErr w:type="spellEnd"/>
+      <w:r>
+        <w:rPr>
+          <w:rFonts w:ascii="MS Gothic" w:eastAsia="MS Gothic" w:hAnsi="MS Gothic" w:cs="Calibri"/>
+          <w:sz w:val="40"/>
+          <w:szCs w:val="40"/>
+        </w:rPr>
+        <w:t xml:space="preserve"> od 5 </w:t>
+      </w:r>
+      <w:proofErr w:type="spellStart"/>
+      <w:r>
+        <w:rPr>
+          <w:rFonts w:ascii="MS Gothic" w:eastAsia="MS Gothic" w:hAnsi="MS Gothic" w:cs="Calibri"/>
+          <w:sz w:val="40"/>
+          <w:szCs w:val="40"/>
+        </w:rPr>
+        <w:t>modula</w:t>
+      </w:r>
+      <w:proofErr w:type="spellEnd"/>
+      <w:r>
+        <w:rPr>
+          <w:rFonts w:ascii="MS Gothic" w:eastAsia="MS Gothic" w:hAnsi="MS Gothic" w:cs="Calibri"/>
+          <w:sz w:val="40"/>
+          <w:szCs w:val="40"/>
+        </w:rPr>
+        <w:t xml:space="preserve"> koji se </w:t>
+      </w:r>
+      <w:proofErr w:type="spellStart"/>
+      <w:r>
+        <w:rPr>
+          <w:rFonts w:ascii="MS Gothic" w:eastAsia="MS Gothic" w:hAnsi="MS Gothic" w:cs="Calibri"/>
+          <w:sz w:val="40"/>
+          <w:szCs w:val="40"/>
+        </w:rPr>
+        <w:t>moraju</w:t>
+      </w:r>
+      <w:proofErr w:type="spellEnd"/>
+      <w:r>
+        <w:rPr>
+          <w:rFonts w:ascii="MS Gothic" w:eastAsia="MS Gothic" w:hAnsi="MS Gothic" w:cs="Calibri"/>
+          <w:sz w:val="40"/>
+          <w:szCs w:val="40"/>
+        </w:rPr>
+        <w:t xml:space="preserve"> </w:t>
+      </w:r>
+      <w:proofErr w:type="spellStart"/>
+      <w:r>
+        <w:rPr>
+          <w:rFonts w:ascii="MS Gothic" w:eastAsia="MS Gothic" w:hAnsi="MS Gothic" w:cs="Calibri"/>
+          <w:sz w:val="40"/>
+          <w:szCs w:val="40"/>
+        </w:rPr>
+        <w:t>riješiti</w:t>
+      </w:r>
+      <w:proofErr w:type="spellEnd"/>
+      <w:r>
+        <w:rPr>
+          <w:rFonts w:ascii="MS Gothic" w:eastAsia="MS Gothic" w:hAnsi="MS Gothic" w:cs="Calibri"/>
+          <w:sz w:val="40"/>
+          <w:szCs w:val="40"/>
+        </w:rPr>
+        <w:t xml:space="preserve"> </w:t>
+      </w:r>
+      <w:proofErr w:type="spellStart"/>
+      <w:r>
+        <w:rPr>
+          <w:rFonts w:ascii="MS Gothic" w:eastAsia="MS Gothic" w:hAnsi="MS Gothic" w:cs="Calibri"/>
+          <w:sz w:val="40"/>
+          <w:szCs w:val="40"/>
+        </w:rPr>
+        <w:t>ispravno</w:t>
+      </w:r>
+      <w:proofErr w:type="spellEnd"/>
+      <w:r>
+        <w:rPr>
+          <w:rFonts w:ascii="MS Gothic" w:eastAsia="MS Gothic" w:hAnsi="MS Gothic" w:cs="Calibri"/>
+          <w:sz w:val="40"/>
+          <w:szCs w:val="40"/>
+        </w:rPr>
+        <w:t xml:space="preserve"> </w:t>
+      </w:r>
+      <w:proofErr w:type="spellStart"/>
+      <w:r>
+        <w:rPr>
+          <w:rFonts w:ascii="MS Gothic" w:eastAsia="MS Gothic" w:hAnsi="MS Gothic" w:cs="Calibri"/>
+          <w:sz w:val="40"/>
+          <w:szCs w:val="40"/>
+        </w:rPr>
+        <w:t>na</w:t>
+      </w:r>
+      <w:proofErr w:type="spellEnd"/>
+      <w:r>
+        <w:rPr>
+          <w:rFonts w:ascii="MS Gothic" w:eastAsia="MS Gothic" w:hAnsi="MS Gothic" w:cs="Calibri"/>
+          <w:sz w:val="40"/>
+          <w:szCs w:val="40"/>
+        </w:rPr>
+        <w:t xml:space="preserve"> </w:t>
+      </w:r>
+      <w:proofErr w:type="spellStart"/>
+      <w:r>
+        <w:rPr>
+          <w:rFonts w:ascii="MS Gothic" w:eastAsia="MS Gothic" w:hAnsi="MS Gothic" w:cs="Calibri"/>
+          <w:sz w:val="40"/>
+          <w:szCs w:val="40"/>
+        </w:rPr>
+        <w:t>način</w:t>
+      </w:r>
+      <w:proofErr w:type="spellEnd"/>
+      <w:r>
+        <w:rPr>
+          <w:rFonts w:ascii="MS Gothic" w:eastAsia="MS Gothic" w:hAnsi="MS Gothic" w:cs="Calibri"/>
+          <w:sz w:val="40"/>
+          <w:szCs w:val="40"/>
+        </w:rPr>
+        <w:t xml:space="preserve"> koji je </w:t>
+      </w:r>
+      <w:proofErr w:type="spellStart"/>
+      <w:r>
+        <w:rPr>
+          <w:rFonts w:ascii="MS Gothic" w:eastAsia="MS Gothic" w:hAnsi="MS Gothic" w:cs="Calibri"/>
+          <w:sz w:val="40"/>
+          <w:szCs w:val="40"/>
+        </w:rPr>
+        <w:t>opisan</w:t>
+      </w:r>
+      <w:proofErr w:type="spellEnd"/>
+      <w:r>
+        <w:rPr>
+          <w:rFonts w:ascii="MS Gothic" w:eastAsia="MS Gothic" w:hAnsi="MS Gothic" w:cs="Calibri"/>
+          <w:sz w:val="40"/>
+          <w:szCs w:val="40"/>
+        </w:rPr>
+        <w:t xml:space="preserve"> u </w:t>
+      </w:r>
+      <w:proofErr w:type="spellStart"/>
+      <w:r>
+        <w:rPr>
+          <w:rFonts w:ascii="MS Gothic" w:eastAsia="MS Gothic" w:hAnsi="MS Gothic" w:cs="Calibri"/>
+          <w:sz w:val="40"/>
+          <w:szCs w:val="40"/>
+        </w:rPr>
+        <w:t>uputstvu</w:t>
+      </w:r>
+      <w:proofErr w:type="spellEnd"/>
+      <w:r>
+        <w:rPr>
+          <w:rFonts w:ascii="MS Gothic" w:eastAsia="MS Gothic" w:hAnsi="MS Gothic" w:cs="Calibri"/>
+          <w:sz w:val="40"/>
+          <w:szCs w:val="40"/>
+        </w:rPr>
+        <w:t xml:space="preserve"> </w:t>
+      </w:r>
+      <w:proofErr w:type="spellStart"/>
+      <w:r>
+        <w:rPr>
+          <w:rFonts w:ascii="MS Gothic" w:eastAsia="MS Gothic" w:hAnsi="MS Gothic" w:cs="Calibri"/>
+          <w:sz w:val="40"/>
+          <w:szCs w:val="40"/>
+        </w:rPr>
+        <w:t>kako</w:t>
+      </w:r>
+      <w:proofErr w:type="spellEnd"/>
+      <w:r>
+        <w:rPr>
+          <w:rFonts w:ascii="MS Gothic" w:eastAsia="MS Gothic" w:hAnsi="MS Gothic" w:cs="Calibri"/>
+          <w:sz w:val="40"/>
+          <w:szCs w:val="40"/>
+        </w:rPr>
+        <w:t xml:space="preserve"> bi se </w:t>
+      </w:r>
+      <w:proofErr w:type="spellStart"/>
+      <w:r>
+        <w:rPr>
+          <w:rFonts w:ascii="MS Gothic" w:eastAsia="MS Gothic" w:hAnsi="MS Gothic" w:cs="Calibri"/>
+          <w:sz w:val="40"/>
+          <w:szCs w:val="40"/>
+        </w:rPr>
+        <w:t>bomba</w:t>
+      </w:r>
+      <w:proofErr w:type="spellEnd"/>
+      <w:r>
+        <w:rPr>
+          <w:rFonts w:ascii="MS Gothic" w:eastAsia="MS Gothic" w:hAnsi="MS Gothic" w:cs="Calibri"/>
+          <w:sz w:val="40"/>
+          <w:szCs w:val="40"/>
+        </w:rPr>
+        <w:t xml:space="preserve"> </w:t>
+      </w:r>
+      <w:proofErr w:type="spellStart"/>
+      <w:r>
+        <w:rPr>
+          <w:rFonts w:ascii="MS Gothic" w:eastAsia="MS Gothic" w:hAnsi="MS Gothic" w:cs="Calibri"/>
+          <w:sz w:val="40"/>
+          <w:szCs w:val="40"/>
+        </w:rPr>
+        <w:t>deaktivirala</w:t>
+      </w:r>
+      <w:proofErr w:type="spellEnd"/>
+      <w:r>
+        <w:rPr>
+          <w:rFonts w:ascii="MS Gothic" w:eastAsia="MS Gothic" w:hAnsi="MS Gothic" w:cs="Calibri"/>
+          <w:sz w:val="40"/>
+          <w:szCs w:val="40"/>
+        </w:rPr>
+        <w:t xml:space="preserve">. </w:t>
+      </w:r>
+      <w:proofErr w:type="spellStart"/>
+      <w:r>
+        <w:rPr>
+          <w:rFonts w:ascii="MS Gothic" w:eastAsia="MS Gothic" w:hAnsi="MS Gothic" w:cs="Calibri"/>
+          <w:sz w:val="40"/>
+          <w:szCs w:val="40"/>
+        </w:rPr>
+        <w:t>Broj</w:t>
+      </w:r>
+      <w:proofErr w:type="spellEnd"/>
+      <w:r>
+        <w:rPr>
+          <w:rFonts w:ascii="MS Gothic" w:eastAsia="MS Gothic" w:hAnsi="MS Gothic" w:cs="Calibri"/>
+          <w:sz w:val="40"/>
+          <w:szCs w:val="40"/>
+        </w:rPr>
+        <w:t xml:space="preserve"> </w:t>
+      </w:r>
+      <w:proofErr w:type="spellStart"/>
+      <w:r>
+        <w:rPr>
+          <w:rFonts w:ascii="MS Gothic" w:eastAsia="MS Gothic" w:hAnsi="MS Gothic" w:cs="Calibri"/>
+          <w:sz w:val="40"/>
+          <w:szCs w:val="40"/>
+        </w:rPr>
+        <w:t>dozvoljenih</w:t>
+      </w:r>
+      <w:proofErr w:type="spellEnd"/>
+      <w:r>
+        <w:rPr>
+          <w:rFonts w:ascii="MS Gothic" w:eastAsia="MS Gothic" w:hAnsi="MS Gothic" w:cs="Calibri"/>
+          <w:sz w:val="40"/>
+          <w:szCs w:val="40"/>
+        </w:rPr>
+        <w:t xml:space="preserve"> </w:t>
+      </w:r>
+      <w:proofErr w:type="spellStart"/>
+      <w:r>
+        <w:rPr>
+          <w:rFonts w:ascii="MS Gothic" w:eastAsia="MS Gothic" w:hAnsi="MS Gothic" w:cs="Calibri"/>
+          <w:sz w:val="40"/>
+          <w:szCs w:val="40"/>
+        </w:rPr>
+        <w:t>grešaka</w:t>
+      </w:r>
+      <w:proofErr w:type="spellEnd"/>
+      <w:r>
+        <w:rPr>
+          <w:rFonts w:ascii="MS Gothic" w:eastAsia="MS Gothic" w:hAnsi="MS Gothic" w:cs="Calibri"/>
+          <w:sz w:val="40"/>
+          <w:szCs w:val="40"/>
+        </w:rPr>
+        <w:t xml:space="preserve"> je </w:t>
+      </w:r>
+      <w:proofErr w:type="spellStart"/>
+      <w:r>
+        <w:rPr>
+          <w:rFonts w:ascii="MS Gothic" w:eastAsia="MS Gothic" w:hAnsi="MS Gothic" w:cs="Calibri"/>
+          <w:sz w:val="40"/>
+          <w:szCs w:val="40"/>
+        </w:rPr>
+        <w:t>nasumičan</w:t>
+      </w:r>
+      <w:proofErr w:type="spellEnd"/>
+      <w:r>
+        <w:rPr>
+          <w:rFonts w:ascii="MS Gothic" w:eastAsia="MS Gothic" w:hAnsi="MS Gothic" w:cs="Calibri"/>
+          <w:sz w:val="40"/>
+          <w:szCs w:val="40"/>
+        </w:rPr>
+        <w:t xml:space="preserve"> </w:t>
+      </w:r>
+      <w:proofErr w:type="spellStart"/>
+      <w:r>
+        <w:rPr>
+          <w:rFonts w:ascii="MS Gothic" w:eastAsia="MS Gothic" w:hAnsi="MS Gothic" w:cs="Calibri"/>
+          <w:sz w:val="40"/>
+          <w:szCs w:val="40"/>
+        </w:rPr>
+        <w:t>između</w:t>
+      </w:r>
+      <w:proofErr w:type="spellEnd"/>
+      <w:r>
+        <w:rPr>
+          <w:rFonts w:ascii="MS Gothic" w:eastAsia="MS Gothic" w:hAnsi="MS Gothic" w:cs="Calibri"/>
+          <w:sz w:val="40"/>
+          <w:szCs w:val="40"/>
+        </w:rPr>
+        <w:t xml:space="preserve"> 0 </w:t>
+      </w:r>
+      <w:proofErr w:type="spellStart"/>
+      <w:r>
+        <w:rPr>
+          <w:rFonts w:ascii="MS Gothic" w:eastAsia="MS Gothic" w:hAnsi="MS Gothic" w:cs="Calibri"/>
+          <w:sz w:val="40"/>
+          <w:szCs w:val="40"/>
+        </w:rPr>
+        <w:t>i</w:t>
+      </w:r>
+      <w:proofErr w:type="spellEnd"/>
+      <w:r>
+        <w:rPr>
+          <w:rFonts w:ascii="MS Gothic" w:eastAsia="MS Gothic" w:hAnsi="MS Gothic" w:cs="Calibri"/>
+          <w:sz w:val="40"/>
+          <w:szCs w:val="40"/>
+        </w:rPr>
+        <w:t xml:space="preserve"> 3 </w:t>
+      </w:r>
+      <w:proofErr w:type="spellStart"/>
+      <w:r>
+        <w:rPr>
+          <w:rFonts w:ascii="MS Gothic" w:eastAsia="MS Gothic" w:hAnsi="MS Gothic" w:cs="Calibri"/>
+          <w:sz w:val="40"/>
+          <w:szCs w:val="40"/>
+        </w:rPr>
+        <w:t>i</w:t>
+      </w:r>
+      <w:proofErr w:type="spellEnd"/>
+      <w:r>
+        <w:rPr>
+          <w:rFonts w:ascii="MS Gothic" w:eastAsia="MS Gothic" w:hAnsi="MS Gothic" w:cs="Calibri"/>
+          <w:sz w:val="40"/>
+          <w:szCs w:val="40"/>
+        </w:rPr>
+        <w:t xml:space="preserve"> </w:t>
+      </w:r>
+      <w:proofErr w:type="spellStart"/>
+      <w:r>
+        <w:rPr>
+          <w:rFonts w:ascii="MS Gothic" w:eastAsia="MS Gothic" w:hAnsi="MS Gothic" w:cs="Calibri"/>
+          <w:sz w:val="40"/>
+          <w:szCs w:val="40"/>
+        </w:rPr>
+        <w:t>prikazan</w:t>
+      </w:r>
+      <w:proofErr w:type="spellEnd"/>
+      <w:r>
+        <w:rPr>
+          <w:rFonts w:ascii="MS Gothic" w:eastAsia="MS Gothic" w:hAnsi="MS Gothic" w:cs="Calibri"/>
+          <w:sz w:val="40"/>
+          <w:szCs w:val="40"/>
+        </w:rPr>
+        <w:t xml:space="preserve"> je </w:t>
+      </w:r>
+      <w:proofErr w:type="spellStart"/>
+      <w:r>
+        <w:rPr>
+          <w:rFonts w:ascii="MS Gothic" w:eastAsia="MS Gothic" w:hAnsi="MS Gothic" w:cs="Calibri"/>
+          <w:sz w:val="40"/>
+          <w:szCs w:val="40"/>
+        </w:rPr>
+        <w:t>na</w:t>
+      </w:r>
+      <w:proofErr w:type="spellEnd"/>
+      <w:r>
+        <w:rPr>
+          <w:rFonts w:ascii="MS Gothic" w:eastAsia="MS Gothic" w:hAnsi="MS Gothic" w:cs="Calibri"/>
+          <w:sz w:val="40"/>
+          <w:szCs w:val="40"/>
+        </w:rPr>
+        <w:t xml:space="preserve"> MQTT </w:t>
+      </w:r>
+      <w:proofErr w:type="spellStart"/>
+      <w:proofErr w:type="gramStart"/>
+      <w:r>
+        <w:rPr>
+          <w:rFonts w:ascii="MS Gothic" w:eastAsia="MS Gothic" w:hAnsi="MS Gothic" w:cs="Calibri"/>
+          <w:sz w:val="40"/>
+          <w:szCs w:val="40"/>
+        </w:rPr>
+        <w:t>panelu.Ukoliko</w:t>
+      </w:r>
+      <w:proofErr w:type="spellEnd"/>
+      <w:proofErr w:type="gramEnd"/>
+      <w:r>
+        <w:rPr>
+          <w:rFonts w:ascii="MS Gothic" w:eastAsia="MS Gothic" w:hAnsi="MS Gothic" w:cs="Calibri"/>
+          <w:sz w:val="40"/>
+          <w:szCs w:val="40"/>
+        </w:rPr>
+        <w:t xml:space="preserve"> </w:t>
+      </w:r>
+      <w:proofErr w:type="spellStart"/>
+      <w:r>
+        <w:rPr>
+          <w:rFonts w:ascii="MS Gothic" w:eastAsia="MS Gothic" w:hAnsi="MS Gothic" w:cs="Calibri"/>
+          <w:sz w:val="40"/>
+          <w:szCs w:val="40"/>
+        </w:rPr>
+        <w:t>pređete</w:t>
+      </w:r>
+      <w:proofErr w:type="spellEnd"/>
+      <w:r>
+        <w:rPr>
+          <w:rFonts w:ascii="MS Gothic" w:eastAsia="MS Gothic" w:hAnsi="MS Gothic" w:cs="Calibri"/>
+          <w:sz w:val="40"/>
+          <w:szCs w:val="40"/>
+        </w:rPr>
+        <w:t xml:space="preserve"> </w:t>
+      </w:r>
+      <w:proofErr w:type="spellStart"/>
+      <w:r>
+        <w:rPr>
+          <w:rFonts w:ascii="MS Gothic" w:eastAsia="MS Gothic" w:hAnsi="MS Gothic" w:cs="Calibri"/>
+          <w:sz w:val="40"/>
+          <w:szCs w:val="40"/>
+        </w:rPr>
+        <w:t>preko</w:t>
+      </w:r>
+      <w:proofErr w:type="spellEnd"/>
+      <w:r>
+        <w:rPr>
+          <w:rFonts w:ascii="MS Gothic" w:eastAsia="MS Gothic" w:hAnsi="MS Gothic" w:cs="Calibri"/>
+          <w:sz w:val="40"/>
+          <w:szCs w:val="40"/>
+        </w:rPr>
+        <w:t xml:space="preserve"> </w:t>
+      </w:r>
+      <w:proofErr w:type="spellStart"/>
+      <w:r>
+        <w:rPr>
+          <w:rFonts w:ascii="MS Gothic" w:eastAsia="MS Gothic" w:hAnsi="MS Gothic" w:cs="Calibri"/>
+          <w:sz w:val="40"/>
+          <w:szCs w:val="40"/>
+        </w:rPr>
+        <w:t>dozvoljenog</w:t>
+      </w:r>
+      <w:proofErr w:type="spellEnd"/>
+      <w:r>
+        <w:rPr>
+          <w:rFonts w:ascii="MS Gothic" w:eastAsia="MS Gothic" w:hAnsi="MS Gothic" w:cs="Calibri"/>
+          <w:sz w:val="40"/>
+          <w:szCs w:val="40"/>
+        </w:rPr>
+        <w:t xml:space="preserve"> </w:t>
+      </w:r>
+      <w:proofErr w:type="spellStart"/>
+      <w:r>
+        <w:rPr>
+          <w:rFonts w:ascii="MS Gothic" w:eastAsia="MS Gothic" w:hAnsi="MS Gothic" w:cs="Calibri"/>
+          <w:sz w:val="40"/>
+          <w:szCs w:val="40"/>
+        </w:rPr>
+        <w:t>broja</w:t>
+      </w:r>
+      <w:proofErr w:type="spellEnd"/>
+      <w:r>
+        <w:rPr>
+          <w:rFonts w:ascii="MS Gothic" w:eastAsia="MS Gothic" w:hAnsi="MS Gothic" w:cs="Calibri"/>
+          <w:sz w:val="40"/>
+          <w:szCs w:val="40"/>
+        </w:rPr>
+        <w:t xml:space="preserve"> </w:t>
+      </w:r>
+      <w:proofErr w:type="spellStart"/>
+      <w:r>
+        <w:rPr>
+          <w:rFonts w:ascii="MS Gothic" w:eastAsia="MS Gothic" w:hAnsi="MS Gothic" w:cs="Calibri"/>
+          <w:sz w:val="40"/>
+          <w:szCs w:val="40"/>
+        </w:rPr>
+        <w:t>grešaka</w:t>
+      </w:r>
+      <w:proofErr w:type="spellEnd"/>
+      <w:r>
+        <w:rPr>
+          <w:rFonts w:ascii="MS Gothic" w:eastAsia="MS Gothic" w:hAnsi="MS Gothic" w:cs="Calibri"/>
+          <w:sz w:val="40"/>
+          <w:szCs w:val="40"/>
+        </w:rPr>
+        <w:t xml:space="preserve">, </w:t>
+      </w:r>
+      <w:proofErr w:type="spellStart"/>
+      <w:r>
+        <w:rPr>
+          <w:rFonts w:ascii="MS Gothic" w:eastAsia="MS Gothic" w:hAnsi="MS Gothic" w:cs="Calibri"/>
+          <w:sz w:val="40"/>
+          <w:szCs w:val="40"/>
+        </w:rPr>
+        <w:t>igra</w:t>
+      </w:r>
+      <w:proofErr w:type="spellEnd"/>
+      <w:r>
+        <w:rPr>
+          <w:rFonts w:ascii="MS Gothic" w:eastAsia="MS Gothic" w:hAnsi="MS Gothic" w:cs="Calibri"/>
+          <w:sz w:val="40"/>
+          <w:szCs w:val="40"/>
+        </w:rPr>
+        <w:t xml:space="preserve"> </w:t>
+      </w:r>
+      <w:proofErr w:type="spellStart"/>
+      <w:r>
+        <w:rPr>
+          <w:rFonts w:ascii="MS Gothic" w:eastAsia="MS Gothic" w:hAnsi="MS Gothic" w:cs="Calibri"/>
+          <w:sz w:val="40"/>
+          <w:szCs w:val="40"/>
+        </w:rPr>
+        <w:t>završava</w:t>
+      </w:r>
+      <w:proofErr w:type="spellEnd"/>
+      <w:r>
+        <w:rPr>
+          <w:rFonts w:ascii="MS Gothic" w:eastAsia="MS Gothic" w:hAnsi="MS Gothic" w:cs="Calibri"/>
+          <w:sz w:val="40"/>
+          <w:szCs w:val="40"/>
+        </w:rPr>
+        <w:t xml:space="preserve">. </w:t>
+      </w:r>
+      <w:r>
+        <w:rPr>
+          <w:rFonts w:ascii="MS Gothic" w:eastAsia="MS Gothic" w:hAnsi="MS Gothic" w:cs="Calibri"/>
+          <w:sz w:val="40"/>
+          <w:szCs w:val="40"/>
+        </w:rPr>
+        <w:br/>
+      </w:r>
+      <w:r>
+        <w:rPr>
+          <w:rFonts w:ascii="MS Gothic" w:eastAsia="MS Gothic" w:hAnsi="MS Gothic" w:cs="Calibri"/>
+          <w:sz w:val="40"/>
+          <w:szCs w:val="40"/>
+        </w:rPr>
+        <w:br/>
+      </w:r>
+      <w:proofErr w:type="spellStart"/>
+      <w:r>
+        <w:rPr>
+          <w:rFonts w:ascii="MS Gothic" w:eastAsia="MS Gothic" w:hAnsi="MS Gothic" w:cs="Calibri"/>
+          <w:sz w:val="40"/>
+          <w:szCs w:val="40"/>
+        </w:rPr>
+        <w:t>Sretno</w:t>
+      </w:r>
+      <w:proofErr w:type="spellEnd"/>
+      <w:r>
+        <w:rPr>
+          <w:rFonts w:ascii="MS Gothic" w:eastAsia="MS Gothic" w:hAnsi="MS Gothic" w:cs="Calibri"/>
+          <w:sz w:val="40"/>
+          <w:szCs w:val="40"/>
+        </w:rPr>
+        <w:t xml:space="preserve">! </w:t>
       </w:r>
     </w:p>
     <w:p>
@@ -3146,15 +3736,15 @@
               <w:jc w:val="center"/>
               <w:rPr>
                 <w:rFonts w:ascii="MS Gothic" w:eastAsia="MS Gothic" w:hAnsi="MS Gothic" w:cs="Calibri"/>
-                <w:sz w:val="36"/>
-                <w:szCs w:val="36"/>
+                <w:sz w:val="32"/>
+                <w:szCs w:val="32"/>
               </w:rPr>
             </w:pPr>
             <w:r>
               <w:rPr>
                 <w:rFonts w:ascii="MS Gothic" w:eastAsia="MS Gothic" w:hAnsi="MS Gothic" w:cs="Calibri"/>
-                <w:sz w:val="36"/>
-                <w:szCs w:val="36"/>
+                <w:sz w:val="32"/>
+                <w:szCs w:val="32"/>
               </w:rPr>
               <w:lastRenderedPageBreak/>
               <w:t>Topic</w:t>
@@ -3163,7 +3753,7 @@
         </w:tc>
         <w:tc>
           <w:tcPr>
-            <w:tcW w:w="1639" w:type="dxa"/>
+            <w:tcW w:w="1372" w:type="dxa"/>
             <w:vAlign w:val="center"/>
           </w:tcPr>
           <w:p>
@@ -3175,15 +3765,15 @@
               <w:jc w:val="center"/>
               <w:rPr>
                 <w:rFonts w:ascii="MS Gothic" w:eastAsia="MS Gothic" w:hAnsi="MS Gothic" w:cs="Calibri"/>
-                <w:sz w:val="36"/>
-                <w:szCs w:val="36"/>
+                <w:sz w:val="32"/>
+                <w:szCs w:val="32"/>
               </w:rPr>
             </w:pPr>
             <w:r>
               <w:rPr>
                 <w:rFonts w:ascii="MS Gothic" w:eastAsia="MS Gothic" w:hAnsi="MS Gothic" w:cs="Calibri"/>
-                <w:sz w:val="36"/>
-                <w:szCs w:val="36"/>
+                <w:sz w:val="32"/>
+                <w:szCs w:val="32"/>
               </w:rPr>
               <w:t>Tip</w:t>
             </w:r>
@@ -3191,7 +3781,7 @@
         </w:tc>
         <w:tc>
           <w:tcPr>
-            <w:tcW w:w="1476" w:type="dxa"/>
+            <w:tcW w:w="2196" w:type="dxa"/>
             <w:vAlign w:val="center"/>
           </w:tcPr>
           <w:p>
@@ -3203,15 +3793,15 @@
               <w:jc w:val="center"/>
               <w:rPr>
                 <w:rFonts w:ascii="MS Gothic" w:eastAsia="MS Gothic" w:hAnsi="MS Gothic" w:cs="Calibri"/>
-                <w:sz w:val="36"/>
-                <w:szCs w:val="36"/>
+                <w:sz w:val="32"/>
+                <w:szCs w:val="32"/>
               </w:rPr>
             </w:pPr>
             <w:r>
               <w:rPr>
                 <w:rFonts w:ascii="MS Gothic" w:eastAsia="MS Gothic" w:hAnsi="MS Gothic" w:cs="Calibri"/>
-                <w:sz w:val="36"/>
-                <w:szCs w:val="36"/>
+                <w:sz w:val="32"/>
+                <w:szCs w:val="32"/>
               </w:rPr>
               <w:t>Payload</w:t>
             </w:r>
@@ -3219,7 +3809,7 @@
         </w:tc>
         <w:tc>
           <w:tcPr>
-            <w:tcW w:w="2779" w:type="dxa"/>
+            <w:tcW w:w="2326" w:type="dxa"/>
             <w:vAlign w:val="center"/>
           </w:tcPr>
           <w:p>
@@ -3231,16 +3821,16 @@
               <w:jc w:val="center"/>
               <w:rPr>
                 <w:rFonts w:ascii="MS Gothic" w:eastAsia="MS Gothic" w:hAnsi="MS Gothic" w:cs="Calibri"/>
-                <w:sz w:val="36"/>
-                <w:szCs w:val="36"/>
+                <w:sz w:val="32"/>
+                <w:szCs w:val="32"/>
               </w:rPr>
             </w:pPr>
             <w:proofErr w:type="spellStart"/>
             <w:r>
               <w:rPr>
                 <w:rFonts w:ascii="MS Gothic" w:eastAsia="MS Gothic" w:hAnsi="MS Gothic" w:cs="Calibri"/>
-                <w:sz w:val="36"/>
-                <w:szCs w:val="36"/>
+                <w:sz w:val="32"/>
+                <w:szCs w:val="32"/>
               </w:rPr>
               <w:t>Opis</w:t>
             </w:r>
@@ -3263,16 +3853,16 @@
               <w:jc w:val="center"/>
               <w:rPr>
                 <w:rFonts w:ascii="MS Gothic" w:eastAsia="MS Gothic" w:hAnsi="MS Gothic" w:cs="Calibri"/>
-                <w:sz w:val="36"/>
-                <w:szCs w:val="36"/>
+                <w:sz w:val="32"/>
+                <w:szCs w:val="32"/>
               </w:rPr>
             </w:pPr>
             <w:proofErr w:type="spellStart"/>
             <w:r>
               <w:rPr>
                 <w:rFonts w:ascii="MS Gothic" w:eastAsia="MS Gothic" w:hAnsi="MS Gothic" w:cs="Calibri"/>
-                <w:sz w:val="36"/>
-                <w:szCs w:val="36"/>
+                <w:sz w:val="32"/>
+                <w:szCs w:val="32"/>
               </w:rPr>
               <w:t>katane</w:t>
             </w:r>
@@ -3280,8 +3870,8 @@
             <w:r>
               <w:rPr>
                 <w:rFonts w:ascii="MS Gothic" w:eastAsia="MS Gothic" w:hAnsi="MS Gothic" w:cs="Calibri"/>
-                <w:sz w:val="36"/>
-                <w:szCs w:val="36"/>
+                <w:sz w:val="32"/>
+                <w:szCs w:val="32"/>
               </w:rPr>
               <w:t>/</w:t>
             </w:r>
@@ -3289,8 +3879,8 @@
             <w:r>
               <w:rPr>
                 <w:rFonts w:ascii="MS Gothic" w:eastAsia="MS Gothic" w:hAnsi="MS Gothic" w:cs="Calibri"/>
-                <w:sz w:val="36"/>
-                <w:szCs w:val="36"/>
+                <w:sz w:val="32"/>
+                <w:szCs w:val="32"/>
               </w:rPr>
               <w:t>app_present</w:t>
             </w:r>
@@ -3299,7 +3889,7 @@
         </w:tc>
         <w:tc>
           <w:tcPr>
-            <w:tcW w:w="1639" w:type="dxa"/>
+            <w:tcW w:w="1372" w:type="dxa"/>
             <w:vAlign w:val="center"/>
           </w:tcPr>
           <w:p>
@@ -3311,15 +3901,15 @@
               <w:jc w:val="center"/>
               <w:rPr>
                 <w:rFonts w:ascii="MS Gothic" w:eastAsia="MS Gothic" w:hAnsi="MS Gothic" w:cs="Calibri"/>
-                <w:sz w:val="36"/>
-                <w:szCs w:val="36"/>
+                <w:sz w:val="32"/>
+                <w:szCs w:val="32"/>
               </w:rPr>
             </w:pPr>
             <w:r>
               <w:rPr>
                 <w:rFonts w:ascii="MS Gothic" w:eastAsia="MS Gothic" w:hAnsi="MS Gothic" w:cs="Calibri"/>
-                <w:sz w:val="36"/>
-                <w:szCs w:val="36"/>
+                <w:sz w:val="32"/>
+                <w:szCs w:val="32"/>
               </w:rPr>
               <w:t>Button</w:t>
             </w:r>
@@ -3327,7 +3917,7 @@
         </w:tc>
         <w:tc>
           <w:tcPr>
-            <w:tcW w:w="1476" w:type="dxa"/>
+            <w:tcW w:w="2196" w:type="dxa"/>
             <w:vAlign w:val="center"/>
           </w:tcPr>
           <w:p>
@@ -3339,15 +3929,15 @@
               <w:jc w:val="center"/>
               <w:rPr>
                 <w:rFonts w:ascii="MS Gothic" w:eastAsia="MS Gothic" w:hAnsi="MS Gothic" w:cs="Calibri"/>
-                <w:sz w:val="36"/>
-                <w:szCs w:val="36"/>
+                <w:sz w:val="32"/>
+                <w:szCs w:val="32"/>
               </w:rPr>
             </w:pPr>
             <w:r>
               <w:rPr>
                 <w:rFonts w:ascii="MS Gothic" w:eastAsia="MS Gothic" w:hAnsi="MS Gothic" w:cs="Calibri"/>
-                <w:sz w:val="36"/>
-                <w:szCs w:val="36"/>
+                <w:sz w:val="32"/>
+                <w:szCs w:val="32"/>
               </w:rPr>
               <w:t>1</w:t>
             </w:r>
@@ -3355,7 +3945,7 @@
         </w:tc>
         <w:tc>
           <w:tcPr>
-            <w:tcW w:w="2779" w:type="dxa"/>
+            <w:tcW w:w="2326" w:type="dxa"/>
             <w:vAlign w:val="center"/>
           </w:tcPr>
           <w:p>
@@ -3367,16 +3957,16 @@
               <w:jc w:val="center"/>
               <w:rPr>
                 <w:rFonts w:ascii="MS Gothic" w:eastAsia="MS Gothic" w:hAnsi="MS Gothic" w:cs="Calibri"/>
-                <w:sz w:val="36"/>
-                <w:szCs w:val="36"/>
+                <w:sz w:val="32"/>
+                <w:szCs w:val="32"/>
               </w:rPr>
             </w:pPr>
             <w:proofErr w:type="spellStart"/>
             <w:r>
               <w:rPr>
                 <w:rFonts w:ascii="MS Gothic" w:eastAsia="MS Gothic" w:hAnsi="MS Gothic" w:cs="Calibri"/>
-                <w:sz w:val="36"/>
-                <w:szCs w:val="36"/>
+                <w:sz w:val="32"/>
+                <w:szCs w:val="32"/>
               </w:rPr>
               <w:t>Prisutnost</w:t>
             </w:r>
@@ -3384,8 +3974,8 @@
             <w:r>
               <w:rPr>
                 <w:rFonts w:ascii="MS Gothic" w:eastAsia="MS Gothic" w:hAnsi="MS Gothic" w:cs="Calibri"/>
-                <w:sz w:val="36"/>
-                <w:szCs w:val="36"/>
+                <w:sz w:val="32"/>
+                <w:szCs w:val="32"/>
               </w:rPr>
               <w:t xml:space="preserve"> </w:t>
             </w:r>
@@ -3393,8 +3983,8 @@
             <w:r>
               <w:rPr>
                 <w:rFonts w:ascii="MS Gothic" w:eastAsia="MS Gothic" w:hAnsi="MS Gothic" w:cs="Calibri"/>
-                <w:sz w:val="36"/>
-                <w:szCs w:val="36"/>
+                <w:sz w:val="32"/>
+                <w:szCs w:val="32"/>
               </w:rPr>
               <w:t>mobitela</w:t>
             </w:r>
@@ -3417,16 +4007,16 @@
               <w:jc w:val="center"/>
               <w:rPr>
                 <w:rFonts w:ascii="MS Gothic" w:eastAsia="MS Gothic" w:hAnsi="MS Gothic" w:cs="Calibri"/>
-                <w:sz w:val="36"/>
-                <w:szCs w:val="36"/>
+                <w:sz w:val="32"/>
+                <w:szCs w:val="32"/>
               </w:rPr>
             </w:pPr>
             <w:proofErr w:type="spellStart"/>
             <w:r>
               <w:rPr>
                 <w:rFonts w:ascii="MS Gothic" w:eastAsia="MS Gothic" w:hAnsi="MS Gothic" w:cs="Calibri"/>
-                <w:sz w:val="36"/>
-                <w:szCs w:val="36"/>
+                <w:sz w:val="32"/>
+                <w:szCs w:val="32"/>
               </w:rPr>
               <w:t>katane</w:t>
             </w:r>
@@ -3434,8 +4024,8 @@
             <w:r>
               <w:rPr>
                 <w:rFonts w:ascii="MS Gothic" w:eastAsia="MS Gothic" w:hAnsi="MS Gothic" w:cs="Calibri"/>
-                <w:sz w:val="36"/>
-                <w:szCs w:val="36"/>
+                <w:sz w:val="32"/>
+                <w:szCs w:val="32"/>
               </w:rPr>
               <w:t>/</w:t>
             </w:r>
@@ -3443,8 +4033,8 @@
             <w:r>
               <w:rPr>
                 <w:rFonts w:ascii="MS Gothic" w:eastAsia="MS Gothic" w:hAnsi="MS Gothic" w:cs="Calibri"/>
-                <w:sz w:val="36"/>
-                <w:szCs w:val="36"/>
+                <w:sz w:val="32"/>
+                <w:szCs w:val="32"/>
               </w:rPr>
               <w:t>game_start</w:t>
             </w:r>
@@ -3453,7 +4043,7 @@
         </w:tc>
         <w:tc>
           <w:tcPr>
-            <w:tcW w:w="1639" w:type="dxa"/>
+            <w:tcW w:w="1372" w:type="dxa"/>
             <w:vAlign w:val="center"/>
           </w:tcPr>
           <w:p>
@@ -3465,15 +4055,15 @@
               <w:jc w:val="center"/>
               <w:rPr>
                 <w:rFonts w:ascii="MS Gothic" w:eastAsia="MS Gothic" w:hAnsi="MS Gothic" w:cs="Calibri"/>
-                <w:sz w:val="36"/>
-                <w:szCs w:val="36"/>
+                <w:sz w:val="32"/>
+                <w:szCs w:val="32"/>
               </w:rPr>
             </w:pPr>
             <w:r>
               <w:rPr>
                 <w:rFonts w:ascii="MS Gothic" w:eastAsia="MS Gothic" w:hAnsi="MS Gothic" w:cs="Calibri"/>
-                <w:sz w:val="36"/>
-                <w:szCs w:val="36"/>
+                <w:sz w:val="32"/>
+                <w:szCs w:val="32"/>
               </w:rPr>
               <w:t>Button</w:t>
             </w:r>
@@ -3481,7 +4071,7 @@
         </w:tc>
         <w:tc>
           <w:tcPr>
-            <w:tcW w:w="1476" w:type="dxa"/>
+            <w:tcW w:w="2196" w:type="dxa"/>
             <w:vAlign w:val="center"/>
           </w:tcPr>
           <w:p>
@@ -3493,15 +4083,15 @@
               <w:jc w:val="center"/>
               <w:rPr>
                 <w:rFonts w:ascii="MS Gothic" w:eastAsia="MS Gothic" w:hAnsi="MS Gothic" w:cs="Calibri"/>
-                <w:sz w:val="36"/>
-                <w:szCs w:val="36"/>
+                <w:sz w:val="32"/>
+                <w:szCs w:val="32"/>
               </w:rPr>
             </w:pPr>
             <w:r>
               <w:rPr>
                 <w:rFonts w:ascii="MS Gothic" w:eastAsia="MS Gothic" w:hAnsi="MS Gothic" w:cs="Calibri"/>
-                <w:sz w:val="36"/>
-                <w:szCs w:val="36"/>
+                <w:sz w:val="32"/>
+                <w:szCs w:val="32"/>
               </w:rPr>
               <w:t>1</w:t>
             </w:r>
@@ -3509,7 +4099,7 @@
         </w:tc>
         <w:tc>
           <w:tcPr>
-            <w:tcW w:w="2779" w:type="dxa"/>
+            <w:tcW w:w="2326" w:type="dxa"/>
             <w:vAlign w:val="center"/>
           </w:tcPr>
           <w:p>
@@ -3521,16 +4111,16 @@
               <w:jc w:val="center"/>
               <w:rPr>
                 <w:rFonts w:ascii="MS Gothic" w:eastAsia="MS Gothic" w:hAnsi="MS Gothic" w:cs="Calibri"/>
-                <w:sz w:val="36"/>
-                <w:szCs w:val="36"/>
+                <w:sz w:val="32"/>
+                <w:szCs w:val="32"/>
               </w:rPr>
             </w:pPr>
             <w:proofErr w:type="spellStart"/>
             <w:r>
               <w:rPr>
                 <w:rFonts w:ascii="MS Gothic" w:eastAsia="MS Gothic" w:hAnsi="MS Gothic" w:cs="Calibri"/>
-                <w:sz w:val="36"/>
-                <w:szCs w:val="36"/>
+                <w:sz w:val="32"/>
+                <w:szCs w:val="32"/>
               </w:rPr>
               <w:t>Početak</w:t>
             </w:r>
@@ -3538,8 +4128,8 @@
             <w:r>
               <w:rPr>
                 <w:rFonts w:ascii="MS Gothic" w:eastAsia="MS Gothic" w:hAnsi="MS Gothic" w:cs="Calibri"/>
-                <w:sz w:val="36"/>
-                <w:szCs w:val="36"/>
+                <w:sz w:val="32"/>
+                <w:szCs w:val="32"/>
               </w:rPr>
               <w:t xml:space="preserve"> </w:t>
             </w:r>
@@ -3547,8 +4137,8 @@
             <w:r>
               <w:rPr>
                 <w:rFonts w:ascii="MS Gothic" w:eastAsia="MS Gothic" w:hAnsi="MS Gothic" w:cs="Calibri"/>
-                <w:sz w:val="36"/>
-                <w:szCs w:val="36"/>
+                <w:sz w:val="32"/>
+                <w:szCs w:val="32"/>
               </w:rPr>
               <w:t>igre</w:t>
             </w:r>
@@ -3571,16 +4161,16 @@
               <w:jc w:val="center"/>
               <w:rPr>
                 <w:rFonts w:ascii="MS Gothic" w:eastAsia="MS Gothic" w:hAnsi="MS Gothic" w:cs="Calibri"/>
-                <w:sz w:val="36"/>
-                <w:szCs w:val="36"/>
+                <w:sz w:val="32"/>
+                <w:szCs w:val="32"/>
               </w:rPr>
             </w:pPr>
             <w:proofErr w:type="spellStart"/>
             <w:r>
               <w:rPr>
                 <w:rFonts w:ascii="MS Gothic" w:eastAsia="MS Gothic" w:hAnsi="MS Gothic" w:cs="Calibri"/>
-                <w:sz w:val="36"/>
-                <w:szCs w:val="36"/>
+                <w:sz w:val="32"/>
+                <w:szCs w:val="32"/>
               </w:rPr>
               <w:t>katane</w:t>
             </w:r>
@@ -3588,8 +4178,8 @@
             <w:r>
               <w:rPr>
                 <w:rFonts w:ascii="MS Gothic" w:eastAsia="MS Gothic" w:hAnsi="MS Gothic" w:cs="Calibri"/>
-                <w:sz w:val="36"/>
-                <w:szCs w:val="36"/>
+                <w:sz w:val="32"/>
+                <w:szCs w:val="32"/>
               </w:rPr>
               <w:t>/</w:t>
             </w:r>
@@ -3597,8 +4187,8 @@
             <w:r>
               <w:rPr>
                 <w:rFonts w:ascii="MS Gothic" w:eastAsia="MS Gothic" w:hAnsi="MS Gothic" w:cs="Calibri"/>
-                <w:sz w:val="36"/>
-                <w:szCs w:val="36"/>
+                <w:sz w:val="32"/>
+                <w:szCs w:val="32"/>
               </w:rPr>
               <w:t>game_over</w:t>
             </w:r>
@@ -3607,7 +4197,7 @@
         </w:tc>
         <w:tc>
           <w:tcPr>
-            <w:tcW w:w="1639" w:type="dxa"/>
+            <w:tcW w:w="1372" w:type="dxa"/>
             <w:vAlign w:val="center"/>
           </w:tcPr>
           <w:p>
@@ -3619,15 +4209,15 @@
               <w:jc w:val="center"/>
               <w:rPr>
                 <w:rFonts w:ascii="MS Gothic" w:eastAsia="MS Gothic" w:hAnsi="MS Gothic" w:cs="Calibri"/>
-                <w:sz w:val="36"/>
-                <w:szCs w:val="36"/>
+                <w:sz w:val="32"/>
+                <w:szCs w:val="32"/>
               </w:rPr>
             </w:pPr>
             <w:r>
               <w:rPr>
                 <w:rFonts w:ascii="MS Gothic" w:eastAsia="MS Gothic" w:hAnsi="MS Gothic" w:cs="Calibri"/>
-                <w:sz w:val="36"/>
-                <w:szCs w:val="36"/>
+                <w:sz w:val="32"/>
+                <w:szCs w:val="32"/>
               </w:rPr>
               <w:t>Text</w:t>
             </w:r>
@@ -3635,7 +4225,7 @@
         </w:tc>
         <w:tc>
           <w:tcPr>
-            <w:tcW w:w="1476" w:type="dxa"/>
+            <w:tcW w:w="2196" w:type="dxa"/>
             <w:vAlign w:val="center"/>
           </w:tcPr>
           <w:p>
@@ -3647,15 +4237,15 @@
               <w:jc w:val="center"/>
               <w:rPr>
                 <w:rFonts w:ascii="MS Gothic" w:eastAsia="MS Gothic" w:hAnsi="MS Gothic" w:cs="Calibri"/>
-                <w:sz w:val="36"/>
-                <w:szCs w:val="36"/>
+                <w:sz w:val="32"/>
+                <w:szCs w:val="32"/>
               </w:rPr>
             </w:pPr>
           </w:p>
         </w:tc>
         <w:tc>
           <w:tcPr>
-            <w:tcW w:w="2779" w:type="dxa"/>
+            <w:tcW w:w="2326" w:type="dxa"/>
             <w:vAlign w:val="center"/>
           </w:tcPr>
           <w:p>
@@ -3667,16 +4257,16 @@
               <w:jc w:val="center"/>
               <w:rPr>
                 <w:rFonts w:ascii="MS Gothic" w:eastAsia="MS Gothic" w:hAnsi="MS Gothic" w:cs="Calibri"/>
-                <w:sz w:val="36"/>
-                <w:szCs w:val="36"/>
+                <w:sz w:val="32"/>
+                <w:szCs w:val="32"/>
               </w:rPr>
             </w:pPr>
             <w:proofErr w:type="spellStart"/>
             <w:r>
               <w:rPr>
                 <w:rFonts w:ascii="MS Gothic" w:eastAsia="MS Gothic" w:hAnsi="MS Gothic" w:cs="Calibri"/>
-                <w:sz w:val="36"/>
-                <w:szCs w:val="36"/>
+                <w:sz w:val="32"/>
+                <w:szCs w:val="32"/>
               </w:rPr>
               <w:t>Kraj</w:t>
             </w:r>
@@ -3684,8 +4274,8 @@
             <w:r>
               <w:rPr>
                 <w:rFonts w:ascii="MS Gothic" w:eastAsia="MS Gothic" w:hAnsi="MS Gothic" w:cs="Calibri"/>
-                <w:sz w:val="36"/>
-                <w:szCs w:val="36"/>
+                <w:sz w:val="32"/>
+                <w:szCs w:val="32"/>
               </w:rPr>
               <w:t xml:space="preserve"> </w:t>
             </w:r>
@@ -3693,8 +4283,8 @@
             <w:r>
               <w:rPr>
                 <w:rFonts w:ascii="MS Gothic" w:eastAsia="MS Gothic" w:hAnsi="MS Gothic" w:cs="Calibri"/>
-                <w:sz w:val="36"/>
-                <w:szCs w:val="36"/>
+                <w:sz w:val="32"/>
+                <w:szCs w:val="32"/>
               </w:rPr>
               <w:t>igre</w:t>
             </w:r>
@@ -3717,16 +4307,16 @@
               <w:jc w:val="center"/>
               <w:rPr>
                 <w:rFonts w:ascii="MS Gothic" w:eastAsia="MS Gothic" w:hAnsi="MS Gothic" w:cs="Calibri"/>
-                <w:sz w:val="36"/>
-                <w:szCs w:val="36"/>
+                <w:sz w:val="32"/>
+                <w:szCs w:val="32"/>
               </w:rPr>
             </w:pPr>
             <w:proofErr w:type="spellStart"/>
             <w:r>
               <w:rPr>
                 <w:rFonts w:ascii="MS Gothic" w:eastAsia="MS Gothic" w:hAnsi="MS Gothic" w:cs="Calibri"/>
-                <w:sz w:val="36"/>
-                <w:szCs w:val="36"/>
+                <w:sz w:val="32"/>
+                <w:szCs w:val="32"/>
               </w:rPr>
               <w:t>katane</w:t>
             </w:r>
@@ -3734,8 +4324,8 @@
             <w:r>
               <w:rPr>
                 <w:rFonts w:ascii="MS Gothic" w:eastAsia="MS Gothic" w:hAnsi="MS Gothic" w:cs="Calibri"/>
-                <w:sz w:val="36"/>
-                <w:szCs w:val="36"/>
+                <w:sz w:val="32"/>
+                <w:szCs w:val="32"/>
               </w:rPr>
               <w:t>/strikes</w:t>
             </w:r>
@@ -3743,7 +4333,7 @@
         </w:tc>
         <w:tc>
           <w:tcPr>
-            <w:tcW w:w="1639" w:type="dxa"/>
+            <w:tcW w:w="1372" w:type="dxa"/>
             <w:vAlign w:val="center"/>
           </w:tcPr>
           <w:p>
@@ -3755,15 +4345,15 @@
               <w:jc w:val="center"/>
               <w:rPr>
                 <w:rFonts w:ascii="MS Gothic" w:eastAsia="MS Gothic" w:hAnsi="MS Gothic" w:cs="Calibri"/>
-                <w:sz w:val="36"/>
-                <w:szCs w:val="36"/>
+                <w:sz w:val="32"/>
+                <w:szCs w:val="32"/>
               </w:rPr>
             </w:pPr>
             <w:r>
               <w:rPr>
                 <w:rFonts w:ascii="MS Gothic" w:eastAsia="MS Gothic" w:hAnsi="MS Gothic" w:cs="Calibri"/>
-                <w:sz w:val="36"/>
-                <w:szCs w:val="36"/>
+                <w:sz w:val="32"/>
+                <w:szCs w:val="32"/>
               </w:rPr>
               <w:t>Text</w:t>
             </w:r>
@@ -3771,7 +4361,7 @@
         </w:tc>
         <w:tc>
           <w:tcPr>
-            <w:tcW w:w="1476" w:type="dxa"/>
+            <w:tcW w:w="2196" w:type="dxa"/>
             <w:vAlign w:val="center"/>
           </w:tcPr>
           <w:p>
@@ -3783,15 +4373,15 @@
               <w:jc w:val="center"/>
               <w:rPr>
                 <w:rFonts w:ascii="MS Gothic" w:eastAsia="MS Gothic" w:hAnsi="MS Gothic" w:cs="Calibri"/>
-                <w:sz w:val="36"/>
-                <w:szCs w:val="36"/>
+                <w:sz w:val="32"/>
+                <w:szCs w:val="32"/>
               </w:rPr>
             </w:pPr>
           </w:p>
         </w:tc>
         <w:tc>
           <w:tcPr>
-            <w:tcW w:w="2779" w:type="dxa"/>
+            <w:tcW w:w="2326" w:type="dxa"/>
             <w:vAlign w:val="center"/>
           </w:tcPr>
           <w:p>
@@ -3803,16 +4393,16 @@
               <w:jc w:val="center"/>
               <w:rPr>
                 <w:rFonts w:ascii="MS Gothic" w:eastAsia="MS Gothic" w:hAnsi="MS Gothic" w:cs="Calibri"/>
-                <w:sz w:val="36"/>
-                <w:szCs w:val="36"/>
+                <w:sz w:val="32"/>
+                <w:szCs w:val="32"/>
               </w:rPr>
             </w:pPr>
             <w:proofErr w:type="spellStart"/>
             <w:r>
               <w:rPr>
                 <w:rFonts w:ascii="MS Gothic" w:eastAsia="MS Gothic" w:hAnsi="MS Gothic" w:cs="Calibri"/>
-                <w:sz w:val="36"/>
-                <w:szCs w:val="36"/>
+                <w:sz w:val="32"/>
+                <w:szCs w:val="32"/>
               </w:rPr>
               <w:t>Broj</w:t>
             </w:r>
@@ -3820,8 +4410,8 @@
             <w:r>
               <w:rPr>
                 <w:rFonts w:ascii="MS Gothic" w:eastAsia="MS Gothic" w:hAnsi="MS Gothic" w:cs="Calibri"/>
-                <w:sz w:val="36"/>
-                <w:szCs w:val="36"/>
+                <w:sz w:val="32"/>
+                <w:szCs w:val="32"/>
               </w:rPr>
               <w:t xml:space="preserve"> </w:t>
             </w:r>
@@ -3829,8 +4419,8 @@
             <w:r>
               <w:rPr>
                 <w:rFonts w:ascii="MS Gothic" w:eastAsia="MS Gothic" w:hAnsi="MS Gothic" w:cs="Calibri"/>
-                <w:sz w:val="36"/>
-                <w:szCs w:val="36"/>
+                <w:sz w:val="32"/>
+                <w:szCs w:val="32"/>
               </w:rPr>
               <w:t>grešaka</w:t>
             </w:r>
@@ -3853,16 +4443,16 @@
               <w:jc w:val="center"/>
               <w:rPr>
                 <w:rFonts w:ascii="MS Gothic" w:eastAsia="MS Gothic" w:hAnsi="MS Gothic" w:cs="Calibri"/>
-                <w:sz w:val="36"/>
-                <w:szCs w:val="36"/>
+                <w:sz w:val="32"/>
+                <w:szCs w:val="32"/>
               </w:rPr>
             </w:pPr>
             <w:proofErr w:type="spellStart"/>
             <w:r>
               <w:rPr>
                 <w:rFonts w:ascii="MS Gothic" w:eastAsia="MS Gothic" w:hAnsi="MS Gothic" w:cs="Calibri"/>
-                <w:sz w:val="36"/>
-                <w:szCs w:val="36"/>
+                <w:sz w:val="32"/>
+                <w:szCs w:val="32"/>
               </w:rPr>
               <w:t>katane</w:t>
             </w:r>
@@ -3870,8 +4460,8 @@
             <w:r>
               <w:rPr>
                 <w:rFonts w:ascii="MS Gothic" w:eastAsia="MS Gothic" w:hAnsi="MS Gothic" w:cs="Calibri"/>
-                <w:sz w:val="36"/>
-                <w:szCs w:val="36"/>
+                <w:sz w:val="32"/>
+                <w:szCs w:val="32"/>
               </w:rPr>
               <w:t>/solved</w:t>
             </w:r>
@@ -3879,7 +4469,7 @@
         </w:tc>
         <w:tc>
           <w:tcPr>
-            <w:tcW w:w="1639" w:type="dxa"/>
+            <w:tcW w:w="1372" w:type="dxa"/>
             <w:vAlign w:val="center"/>
           </w:tcPr>
           <w:p>
@@ -3891,15 +4481,15 @@
               <w:jc w:val="center"/>
               <w:rPr>
                 <w:rFonts w:ascii="MS Gothic" w:eastAsia="MS Gothic" w:hAnsi="MS Gothic" w:cs="Calibri"/>
-                <w:sz w:val="36"/>
-                <w:szCs w:val="36"/>
+                <w:sz w:val="32"/>
+                <w:szCs w:val="32"/>
               </w:rPr>
             </w:pPr>
             <w:r>
               <w:rPr>
                 <w:rFonts w:ascii="MS Gothic" w:eastAsia="MS Gothic" w:hAnsi="MS Gothic" w:cs="Calibri"/>
-                <w:sz w:val="36"/>
-                <w:szCs w:val="36"/>
+                <w:sz w:val="32"/>
+                <w:szCs w:val="32"/>
               </w:rPr>
               <w:t>Text</w:t>
             </w:r>
@@ -3907,7 +4497,7 @@
         </w:tc>
         <w:tc>
           <w:tcPr>
-            <w:tcW w:w="1476" w:type="dxa"/>
+            <w:tcW w:w="2196" w:type="dxa"/>
             <w:vAlign w:val="center"/>
           </w:tcPr>
           <w:p>
@@ -3919,15 +4509,15 @@
               <w:jc w:val="center"/>
               <w:rPr>
                 <w:rFonts w:ascii="MS Gothic" w:eastAsia="MS Gothic" w:hAnsi="MS Gothic" w:cs="Calibri"/>
-                <w:sz w:val="36"/>
-                <w:szCs w:val="36"/>
+                <w:sz w:val="32"/>
+                <w:szCs w:val="32"/>
               </w:rPr>
             </w:pPr>
           </w:p>
         </w:tc>
         <w:tc>
           <w:tcPr>
-            <w:tcW w:w="2779" w:type="dxa"/>
+            <w:tcW w:w="2326" w:type="dxa"/>
             <w:vAlign w:val="center"/>
           </w:tcPr>
           <w:p>
@@ -3939,16 +4529,16 @@
               <w:jc w:val="center"/>
               <w:rPr>
                 <w:rFonts w:ascii="MS Gothic" w:eastAsia="MS Gothic" w:hAnsi="MS Gothic" w:cs="Calibri"/>
-                <w:sz w:val="36"/>
-                <w:szCs w:val="36"/>
+                <w:sz w:val="32"/>
+                <w:szCs w:val="32"/>
               </w:rPr>
             </w:pPr>
             <w:proofErr w:type="spellStart"/>
             <w:r>
               <w:rPr>
                 <w:rFonts w:ascii="MS Gothic" w:eastAsia="MS Gothic" w:hAnsi="MS Gothic" w:cs="Calibri"/>
-                <w:sz w:val="36"/>
-                <w:szCs w:val="36"/>
+                <w:sz w:val="32"/>
+                <w:szCs w:val="32"/>
               </w:rPr>
               <w:t>Broj</w:t>
             </w:r>
@@ -3956,8 +4546,8 @@
             <w:r>
               <w:rPr>
                 <w:rFonts w:ascii="MS Gothic" w:eastAsia="MS Gothic" w:hAnsi="MS Gothic" w:cs="Calibri"/>
-                <w:sz w:val="36"/>
-                <w:szCs w:val="36"/>
+                <w:sz w:val="32"/>
+                <w:szCs w:val="32"/>
               </w:rPr>
               <w:t xml:space="preserve"> </w:t>
             </w:r>
@@ -3965,8 +4555,8 @@
             <w:r>
               <w:rPr>
                 <w:rFonts w:ascii="MS Gothic" w:eastAsia="MS Gothic" w:hAnsi="MS Gothic" w:cs="Calibri"/>
-                <w:sz w:val="36"/>
-                <w:szCs w:val="36"/>
+                <w:sz w:val="32"/>
+                <w:szCs w:val="32"/>
               </w:rPr>
               <w:t>riješenih</w:t>
             </w:r>
@@ -3974,8 +4564,8 @@
             <w:r>
               <w:rPr>
                 <w:rFonts w:ascii="MS Gothic" w:eastAsia="MS Gothic" w:hAnsi="MS Gothic" w:cs="Calibri"/>
-                <w:sz w:val="36"/>
-                <w:szCs w:val="36"/>
+                <w:sz w:val="32"/>
+                <w:szCs w:val="32"/>
               </w:rPr>
               <w:t xml:space="preserve"> </w:t>
             </w:r>
@@ -3983,8 +4573,8 @@
             <w:r>
               <w:rPr>
                 <w:rFonts w:ascii="MS Gothic" w:eastAsia="MS Gothic" w:hAnsi="MS Gothic" w:cs="Calibri"/>
-                <w:sz w:val="36"/>
-                <w:szCs w:val="36"/>
+                <w:sz w:val="32"/>
+                <w:szCs w:val="32"/>
               </w:rPr>
               <w:t>modula</w:t>
             </w:r>
@@ -4007,16 +4597,16 @@
               <w:jc w:val="center"/>
               <w:rPr>
                 <w:rFonts w:ascii="MS Gothic" w:eastAsia="MS Gothic" w:hAnsi="MS Gothic" w:cs="Calibri"/>
-                <w:sz w:val="36"/>
-                <w:szCs w:val="36"/>
+                <w:sz w:val="32"/>
+                <w:szCs w:val="32"/>
               </w:rPr>
             </w:pPr>
             <w:proofErr w:type="spellStart"/>
             <w:r>
               <w:rPr>
                 <w:rFonts w:ascii="MS Gothic" w:eastAsia="MS Gothic" w:hAnsi="MS Gothic" w:cs="Calibri"/>
-                <w:sz w:val="36"/>
-                <w:szCs w:val="36"/>
+                <w:sz w:val="32"/>
+                <w:szCs w:val="32"/>
               </w:rPr>
               <w:t>katane</w:t>
             </w:r>
@@ -4024,8 +4614,8 @@
             <w:r>
               <w:rPr>
                 <w:rFonts w:ascii="MS Gothic" w:eastAsia="MS Gothic" w:hAnsi="MS Gothic" w:cs="Calibri"/>
-                <w:sz w:val="36"/>
-                <w:szCs w:val="36"/>
+                <w:sz w:val="32"/>
+                <w:szCs w:val="32"/>
               </w:rPr>
               <w:t>/</w:t>
             </w:r>
@@ -4033,8 +4623,8 @@
             <w:r>
               <w:rPr>
                 <w:rFonts w:ascii="MS Gothic" w:eastAsia="MS Gothic" w:hAnsi="MS Gothic" w:cs="Calibri"/>
-                <w:sz w:val="36"/>
-                <w:szCs w:val="36"/>
+                <w:sz w:val="32"/>
+                <w:szCs w:val="32"/>
               </w:rPr>
               <w:t>game_state</w:t>
             </w:r>
@@ -4043,7 +4633,7 @@
         </w:tc>
         <w:tc>
           <w:tcPr>
-            <w:tcW w:w="1639" w:type="dxa"/>
+            <w:tcW w:w="1372" w:type="dxa"/>
             <w:vAlign w:val="center"/>
           </w:tcPr>
           <w:p>
@@ -4055,15 +4645,15 @@
               <w:jc w:val="center"/>
               <w:rPr>
                 <w:rFonts w:ascii="MS Gothic" w:eastAsia="MS Gothic" w:hAnsi="MS Gothic" w:cs="Calibri"/>
-                <w:sz w:val="36"/>
-                <w:szCs w:val="36"/>
+                <w:sz w:val="32"/>
+                <w:szCs w:val="32"/>
               </w:rPr>
             </w:pPr>
             <w:r>
               <w:rPr>
                 <w:rFonts w:ascii="MS Gothic" w:eastAsia="MS Gothic" w:hAnsi="MS Gothic" w:cs="Calibri"/>
-                <w:sz w:val="36"/>
-                <w:szCs w:val="36"/>
+                <w:sz w:val="32"/>
+                <w:szCs w:val="32"/>
               </w:rPr>
               <w:t>JSON</w:t>
             </w:r>
@@ -4071,7 +4661,7 @@
         </w:tc>
         <w:tc>
           <w:tcPr>
-            <w:tcW w:w="1476" w:type="dxa"/>
+            <w:tcW w:w="2196" w:type="dxa"/>
             <w:vAlign w:val="center"/>
           </w:tcPr>
           <w:p>
@@ -4083,16 +4673,16 @@
               <w:jc w:val="center"/>
               <w:rPr>
                 <w:rFonts w:ascii="MS Gothic" w:eastAsia="MS Gothic" w:hAnsi="MS Gothic" w:cs="Calibri"/>
-                <w:sz w:val="36"/>
-                <w:szCs w:val="36"/>
+                <w:sz w:val="32"/>
+                <w:szCs w:val="32"/>
               </w:rPr>
             </w:pPr>
             <w:proofErr w:type="spellStart"/>
             <w:r>
               <w:rPr>
                 <w:rFonts w:ascii="MS Gothic" w:eastAsia="MS Gothic" w:hAnsi="MS Gothic" w:cs="Calibri"/>
-                <w:sz w:val="36"/>
-                <w:szCs w:val="36"/>
+                <w:sz w:val="32"/>
+                <w:szCs w:val="32"/>
               </w:rPr>
               <w:t>max_strikes</w:t>
             </w:r>
@@ -4101,7 +4691,7 @@
         </w:tc>
         <w:tc>
           <w:tcPr>
-            <w:tcW w:w="2779" w:type="dxa"/>
+            <w:tcW w:w="2326" w:type="dxa"/>
             <w:vAlign w:val="center"/>
           </w:tcPr>
           <w:p>
@@ -4113,16 +4703,16 @@
               <w:jc w:val="center"/>
               <w:rPr>
                 <w:rFonts w:ascii="MS Gothic" w:eastAsia="MS Gothic" w:hAnsi="MS Gothic" w:cs="Calibri"/>
-                <w:sz w:val="36"/>
-                <w:szCs w:val="36"/>
+                <w:sz w:val="32"/>
+                <w:szCs w:val="32"/>
               </w:rPr>
             </w:pPr>
             <w:proofErr w:type="spellStart"/>
             <w:r>
               <w:rPr>
                 <w:rFonts w:ascii="MS Gothic" w:eastAsia="MS Gothic" w:hAnsi="MS Gothic" w:cs="Calibri"/>
-                <w:sz w:val="36"/>
-                <w:szCs w:val="36"/>
+                <w:sz w:val="32"/>
+                <w:szCs w:val="32"/>
               </w:rPr>
               <w:t>Broj</w:t>
             </w:r>
@@ -4130,8 +4720,8 @@
             <w:r>
               <w:rPr>
                 <w:rFonts w:ascii="MS Gothic" w:eastAsia="MS Gothic" w:hAnsi="MS Gothic" w:cs="Calibri"/>
-                <w:sz w:val="36"/>
-                <w:szCs w:val="36"/>
+                <w:sz w:val="32"/>
+                <w:szCs w:val="32"/>
               </w:rPr>
               <w:t xml:space="preserve"> </w:t>
             </w:r>
@@ -4139,8 +4729,8 @@
             <w:r>
               <w:rPr>
                 <w:rFonts w:ascii="MS Gothic" w:eastAsia="MS Gothic" w:hAnsi="MS Gothic" w:cs="Calibri"/>
-                <w:sz w:val="36"/>
-                <w:szCs w:val="36"/>
+                <w:sz w:val="32"/>
+                <w:szCs w:val="32"/>
               </w:rPr>
               <w:t>dozvoljenih</w:t>
             </w:r>
@@ -4148,8 +4738,8 @@
             <w:r>
               <w:rPr>
                 <w:rFonts w:ascii="MS Gothic" w:eastAsia="MS Gothic" w:hAnsi="MS Gothic" w:cs="Calibri"/>
-                <w:sz w:val="36"/>
-                <w:szCs w:val="36"/>
+                <w:sz w:val="32"/>
+                <w:szCs w:val="32"/>
               </w:rPr>
               <w:t xml:space="preserve"> </w:t>
             </w:r>
@@ -4157,8 +4747,8 @@
             <w:r>
               <w:rPr>
                 <w:rFonts w:ascii="MS Gothic" w:eastAsia="MS Gothic" w:hAnsi="MS Gothic" w:cs="Calibri"/>
-                <w:sz w:val="36"/>
-                <w:szCs w:val="36"/>
+                <w:sz w:val="32"/>
+                <w:szCs w:val="32"/>
               </w:rPr>
               <w:t>grešaka</w:t>
             </w:r>
@@ -4181,16 +4771,16 @@
               <w:jc w:val="center"/>
               <w:rPr>
                 <w:rFonts w:ascii="MS Gothic" w:eastAsia="MS Gothic" w:hAnsi="MS Gothic" w:cs="Calibri"/>
-                <w:sz w:val="36"/>
-                <w:szCs w:val="36"/>
+                <w:sz w:val="32"/>
+                <w:szCs w:val="32"/>
               </w:rPr>
             </w:pPr>
             <w:proofErr w:type="spellStart"/>
             <w:r>
               <w:rPr>
                 <w:rFonts w:ascii="MS Gothic" w:eastAsia="MS Gothic" w:hAnsi="MS Gothic" w:cs="Calibri"/>
-                <w:sz w:val="36"/>
-                <w:szCs w:val="36"/>
+                <w:sz w:val="32"/>
+                <w:szCs w:val="32"/>
               </w:rPr>
               <w:t>katane</w:t>
             </w:r>
@@ -4198,8 +4788,8 @@
             <w:r>
               <w:rPr>
                 <w:rFonts w:ascii="MS Gothic" w:eastAsia="MS Gothic" w:hAnsi="MS Gothic" w:cs="Calibri"/>
-                <w:sz w:val="36"/>
-                <w:szCs w:val="36"/>
+                <w:sz w:val="32"/>
+                <w:szCs w:val="32"/>
               </w:rPr>
               <w:t>/time</w:t>
             </w:r>
@@ -4207,7 +4797,7 @@
         </w:tc>
         <w:tc>
           <w:tcPr>
-            <w:tcW w:w="1639" w:type="dxa"/>
+            <w:tcW w:w="1372" w:type="dxa"/>
             <w:vAlign w:val="center"/>
           </w:tcPr>
           <w:p>
@@ -4219,15 +4809,15 @@
               <w:jc w:val="center"/>
               <w:rPr>
                 <w:rFonts w:ascii="MS Gothic" w:eastAsia="MS Gothic" w:hAnsi="MS Gothic" w:cs="Calibri"/>
-                <w:sz w:val="36"/>
-                <w:szCs w:val="36"/>
+                <w:sz w:val="32"/>
+                <w:szCs w:val="32"/>
               </w:rPr>
             </w:pPr>
             <w:r>
               <w:rPr>
                 <w:rFonts w:ascii="MS Gothic" w:eastAsia="MS Gothic" w:hAnsi="MS Gothic" w:cs="Calibri"/>
-                <w:sz w:val="36"/>
-                <w:szCs w:val="36"/>
+                <w:sz w:val="32"/>
+                <w:szCs w:val="32"/>
               </w:rPr>
               <w:t>Text</w:t>
             </w:r>
@@ -4235,7 +4825,7 @@
         </w:tc>
         <w:tc>
           <w:tcPr>
-            <w:tcW w:w="1476" w:type="dxa"/>
+            <w:tcW w:w="2196" w:type="dxa"/>
             <w:vAlign w:val="center"/>
           </w:tcPr>
           <w:p>
@@ -4247,15 +4837,15 @@
               <w:jc w:val="center"/>
               <w:rPr>
                 <w:rFonts w:ascii="MS Gothic" w:eastAsia="MS Gothic" w:hAnsi="MS Gothic" w:cs="Calibri"/>
-                <w:sz w:val="36"/>
-                <w:szCs w:val="36"/>
+                <w:sz w:val="32"/>
+                <w:szCs w:val="32"/>
               </w:rPr>
             </w:pPr>
           </w:p>
         </w:tc>
         <w:tc>
           <w:tcPr>
-            <w:tcW w:w="2779" w:type="dxa"/>
+            <w:tcW w:w="2326" w:type="dxa"/>
             <w:vAlign w:val="center"/>
           </w:tcPr>
           <w:p>
@@ -4267,16 +4857,16 @@
               <w:jc w:val="center"/>
               <w:rPr>
                 <w:rFonts w:ascii="MS Gothic" w:eastAsia="MS Gothic" w:hAnsi="MS Gothic" w:cs="Calibri"/>
-                <w:sz w:val="36"/>
-                <w:szCs w:val="36"/>
+                <w:sz w:val="32"/>
+                <w:szCs w:val="32"/>
               </w:rPr>
             </w:pPr>
             <w:proofErr w:type="spellStart"/>
             <w:r>
               <w:rPr>
                 <w:rFonts w:ascii="MS Gothic" w:eastAsia="MS Gothic" w:hAnsi="MS Gothic" w:cs="Calibri"/>
-                <w:sz w:val="36"/>
-                <w:szCs w:val="36"/>
+                <w:sz w:val="32"/>
+                <w:szCs w:val="32"/>
               </w:rPr>
               <w:t>Potrošeno</w:t>
             </w:r>
@@ -4284,8 +4874,8 @@
             <w:r>
               <w:rPr>
                 <w:rFonts w:ascii="MS Gothic" w:eastAsia="MS Gothic" w:hAnsi="MS Gothic" w:cs="Calibri"/>
-                <w:sz w:val="36"/>
-                <w:szCs w:val="36"/>
+                <w:sz w:val="32"/>
+                <w:szCs w:val="32"/>
               </w:rPr>
               <w:t xml:space="preserve"> </w:t>
             </w:r>
@@ -4293,8 +4883,8 @@
             <w:r>
               <w:rPr>
                 <w:rFonts w:ascii="MS Gothic" w:eastAsia="MS Gothic" w:hAnsi="MS Gothic" w:cs="Calibri"/>
-                <w:sz w:val="36"/>
-                <w:szCs w:val="36"/>
+                <w:sz w:val="32"/>
+                <w:szCs w:val="32"/>
               </w:rPr>
               <w:t>vrijeme</w:t>
             </w:r>
@@ -4517,10 +5107,659 @@
       <w:pPr>
         <w:rPr>
           <w:rFonts w:ascii="MS Gothic" w:eastAsia="MS Gothic" w:hAnsi="MS Gothic" w:cs="Calibri"/>
+          <w:sz w:val="40"/>
+          <w:szCs w:val="40"/>
+        </w:rPr>
+      </w:pPr>
+      <w:r>
+        <w:rPr>
+          <w:rFonts w:ascii="MS Gothic" w:eastAsia="MS Gothic" w:hAnsi="MS Gothic" w:cs="Calibri"/>
+          <w:sz w:val="40"/>
+          <w:szCs w:val="40"/>
+        </w:rPr>
+        <w:t xml:space="preserve">Da bi </w:t>
+      </w:r>
+      <w:proofErr w:type="spellStart"/>
+      <w:r>
+        <w:rPr>
+          <w:rFonts w:ascii="MS Gothic" w:eastAsia="MS Gothic" w:hAnsi="MS Gothic" w:cs="Calibri"/>
+          <w:sz w:val="40"/>
+          <w:szCs w:val="40"/>
+        </w:rPr>
+        <w:t>započeli</w:t>
+      </w:r>
+      <w:proofErr w:type="spellEnd"/>
+      <w:r>
+        <w:rPr>
+          <w:rFonts w:ascii="MS Gothic" w:eastAsia="MS Gothic" w:hAnsi="MS Gothic" w:cs="Calibri"/>
+          <w:sz w:val="40"/>
+          <w:szCs w:val="40"/>
+        </w:rPr>
+        <w:t xml:space="preserve"> </w:t>
+      </w:r>
+      <w:proofErr w:type="spellStart"/>
+      <w:r>
+        <w:rPr>
+          <w:rFonts w:ascii="MS Gothic" w:eastAsia="MS Gothic" w:hAnsi="MS Gothic" w:cs="Calibri"/>
+          <w:sz w:val="40"/>
+          <w:szCs w:val="40"/>
+        </w:rPr>
+        <w:t>samu</w:t>
+      </w:r>
+      <w:proofErr w:type="spellEnd"/>
+      <w:r>
+        <w:rPr>
+          <w:rFonts w:ascii="MS Gothic" w:eastAsia="MS Gothic" w:hAnsi="MS Gothic" w:cs="Calibri"/>
+          <w:sz w:val="40"/>
+          <w:szCs w:val="40"/>
+        </w:rPr>
+        <w:t xml:space="preserve"> </w:t>
+      </w:r>
+      <w:proofErr w:type="spellStart"/>
+      <w:r>
+        <w:rPr>
+          <w:rFonts w:ascii="MS Gothic" w:eastAsia="MS Gothic" w:hAnsi="MS Gothic" w:cs="Calibri"/>
+          <w:sz w:val="40"/>
+          <w:szCs w:val="40"/>
+        </w:rPr>
+        <w:t>igru</w:t>
+      </w:r>
+      <w:proofErr w:type="spellEnd"/>
+      <w:r>
+        <w:rPr>
+          <w:rFonts w:ascii="MS Gothic" w:eastAsia="MS Gothic" w:hAnsi="MS Gothic" w:cs="Calibri"/>
+          <w:sz w:val="40"/>
+          <w:szCs w:val="40"/>
+        </w:rPr>
+        <w:t xml:space="preserve">, </w:t>
+      </w:r>
+      <w:proofErr w:type="spellStart"/>
+      <w:r>
+        <w:rPr>
+          <w:rFonts w:ascii="MS Gothic" w:eastAsia="MS Gothic" w:hAnsi="MS Gothic" w:cs="Calibri"/>
+          <w:sz w:val="40"/>
+          <w:szCs w:val="40"/>
+        </w:rPr>
+        <w:t>potrebno</w:t>
+      </w:r>
+      <w:proofErr w:type="spellEnd"/>
+      <w:r>
+        <w:rPr>
+          <w:rFonts w:ascii="MS Gothic" w:eastAsia="MS Gothic" w:hAnsi="MS Gothic" w:cs="Calibri"/>
+          <w:sz w:val="40"/>
+          <w:szCs w:val="40"/>
+        </w:rPr>
+        <w:t xml:space="preserve"> je </w:t>
+      </w:r>
+      <w:proofErr w:type="spellStart"/>
+      <w:r>
+        <w:rPr>
+          <w:rFonts w:ascii="MS Gothic" w:eastAsia="MS Gothic" w:hAnsi="MS Gothic" w:cs="Calibri"/>
+          <w:sz w:val="40"/>
+          <w:szCs w:val="40"/>
+        </w:rPr>
+        <w:t>priključiti</w:t>
+      </w:r>
+      <w:proofErr w:type="spellEnd"/>
+      <w:r>
+        <w:rPr>
+          <w:rFonts w:ascii="MS Gothic" w:eastAsia="MS Gothic" w:hAnsi="MS Gothic" w:cs="Calibri"/>
+          <w:sz w:val="40"/>
+          <w:szCs w:val="40"/>
+        </w:rPr>
+        <w:t xml:space="preserve"> </w:t>
+      </w:r>
+      <w:proofErr w:type="spellStart"/>
+      <w:r>
+        <w:rPr>
+          <w:rFonts w:ascii="MS Gothic" w:eastAsia="MS Gothic" w:hAnsi="MS Gothic" w:cs="Calibri"/>
+          <w:sz w:val="40"/>
+          <w:szCs w:val="40"/>
+        </w:rPr>
+        <w:t>mikrokontrolere</w:t>
+      </w:r>
+      <w:proofErr w:type="spellEnd"/>
+      <w:r>
+        <w:rPr>
+          <w:rFonts w:ascii="MS Gothic" w:eastAsia="MS Gothic" w:hAnsi="MS Gothic" w:cs="Calibri"/>
+          <w:sz w:val="40"/>
+          <w:szCs w:val="40"/>
+        </w:rPr>
+        <w:t xml:space="preserve"> </w:t>
+      </w:r>
+      <w:proofErr w:type="spellStart"/>
+      <w:r>
+        <w:rPr>
+          <w:rFonts w:ascii="MS Gothic" w:eastAsia="MS Gothic" w:hAnsi="MS Gothic" w:cs="Calibri"/>
+          <w:sz w:val="40"/>
+          <w:szCs w:val="40"/>
+        </w:rPr>
+        <w:t>na</w:t>
+      </w:r>
+      <w:proofErr w:type="spellEnd"/>
+      <w:r>
+        <w:rPr>
+          <w:rFonts w:ascii="MS Gothic" w:eastAsia="MS Gothic" w:hAnsi="MS Gothic" w:cs="Calibri"/>
+          <w:sz w:val="40"/>
+          <w:szCs w:val="40"/>
+        </w:rPr>
+        <w:t xml:space="preserve"> </w:t>
+      </w:r>
+      <w:proofErr w:type="spellStart"/>
+      <w:r>
+        <w:rPr>
+          <w:rFonts w:ascii="MS Gothic" w:eastAsia="MS Gothic" w:hAnsi="MS Gothic" w:cs="Calibri"/>
+          <w:sz w:val="40"/>
+          <w:szCs w:val="40"/>
+        </w:rPr>
+        <w:t>izvor</w:t>
+      </w:r>
+      <w:proofErr w:type="spellEnd"/>
+      <w:r>
+        <w:rPr>
+          <w:rFonts w:ascii="MS Gothic" w:eastAsia="MS Gothic" w:hAnsi="MS Gothic" w:cs="Calibri"/>
+          <w:sz w:val="40"/>
+          <w:szCs w:val="40"/>
+        </w:rPr>
+        <w:t xml:space="preserve"> </w:t>
+      </w:r>
+      <w:proofErr w:type="spellStart"/>
+      <w:r>
+        <w:rPr>
+          <w:rFonts w:ascii="MS Gothic" w:eastAsia="MS Gothic" w:hAnsi="MS Gothic" w:cs="Calibri"/>
+          <w:sz w:val="40"/>
+          <w:szCs w:val="40"/>
+        </w:rPr>
+        <w:t>napajanja</w:t>
+      </w:r>
+      <w:proofErr w:type="spellEnd"/>
+      <w:r>
+        <w:rPr>
+          <w:rFonts w:ascii="MS Gothic" w:eastAsia="MS Gothic" w:hAnsi="MS Gothic" w:cs="Calibri"/>
+          <w:sz w:val="40"/>
+          <w:szCs w:val="40"/>
+        </w:rPr>
+        <w:t xml:space="preserve"> (</w:t>
+      </w:r>
+      <w:proofErr w:type="spellStart"/>
+      <w:r>
+        <w:rPr>
+          <w:rFonts w:ascii="MS Gothic" w:eastAsia="MS Gothic" w:hAnsi="MS Gothic" w:cs="Calibri"/>
+          <w:sz w:val="40"/>
+          <w:szCs w:val="40"/>
+        </w:rPr>
+        <w:t>kompjuter</w:t>
+      </w:r>
+      <w:proofErr w:type="spellEnd"/>
+      <w:r>
+        <w:rPr>
+          <w:rFonts w:ascii="MS Gothic" w:eastAsia="MS Gothic" w:hAnsi="MS Gothic" w:cs="Calibri"/>
+          <w:sz w:val="40"/>
+          <w:szCs w:val="40"/>
+        </w:rPr>
+        <w:t xml:space="preserve">, </w:t>
+      </w:r>
+      <w:proofErr w:type="spellStart"/>
+      <w:r>
+        <w:rPr>
+          <w:rFonts w:ascii="MS Gothic" w:eastAsia="MS Gothic" w:hAnsi="MS Gothic" w:cs="Calibri"/>
+          <w:sz w:val="40"/>
+          <w:szCs w:val="40"/>
+        </w:rPr>
+        <w:t>powerbank</w:t>
+      </w:r>
+      <w:proofErr w:type="spellEnd"/>
+      <w:r>
+        <w:rPr>
+          <w:rFonts w:ascii="MS Gothic" w:eastAsia="MS Gothic" w:hAnsi="MS Gothic" w:cs="Calibri"/>
+          <w:sz w:val="40"/>
+          <w:szCs w:val="40"/>
+        </w:rPr>
+        <w:t xml:space="preserve">, </w:t>
+      </w:r>
+      <w:proofErr w:type="spellStart"/>
+      <w:r>
+        <w:rPr>
+          <w:rFonts w:ascii="MS Gothic" w:eastAsia="MS Gothic" w:hAnsi="MS Gothic" w:cs="Calibri"/>
+          <w:sz w:val="40"/>
+          <w:szCs w:val="40"/>
+        </w:rPr>
+        <w:t>i</w:t>
+      </w:r>
+      <w:proofErr w:type="spellEnd"/>
+      <w:r>
+        <w:rPr>
+          <w:rFonts w:ascii="MS Gothic" w:eastAsia="MS Gothic" w:hAnsi="MS Gothic" w:cs="Calibri"/>
+          <w:sz w:val="40"/>
+          <w:szCs w:val="40"/>
+        </w:rPr>
+        <w:t xml:space="preserve"> sl.). </w:t>
+      </w:r>
+      <w:proofErr w:type="spellStart"/>
+      <w:r>
+        <w:rPr>
+          <w:rFonts w:ascii="MS Gothic" w:eastAsia="MS Gothic" w:hAnsi="MS Gothic" w:cs="Calibri"/>
+          <w:sz w:val="40"/>
+          <w:szCs w:val="40"/>
+        </w:rPr>
+        <w:t>Sačekati</w:t>
+      </w:r>
+      <w:proofErr w:type="spellEnd"/>
+      <w:r>
+        <w:rPr>
+          <w:rFonts w:ascii="MS Gothic" w:eastAsia="MS Gothic" w:hAnsi="MS Gothic" w:cs="Calibri"/>
+          <w:sz w:val="40"/>
+          <w:szCs w:val="40"/>
+        </w:rPr>
+        <w:t xml:space="preserve"> </w:t>
+      </w:r>
+      <w:proofErr w:type="spellStart"/>
+      <w:r>
+        <w:rPr>
+          <w:rFonts w:ascii="MS Gothic" w:eastAsia="MS Gothic" w:hAnsi="MS Gothic" w:cs="Calibri"/>
+          <w:sz w:val="40"/>
+          <w:szCs w:val="40"/>
+        </w:rPr>
+        <w:t>malo</w:t>
+      </w:r>
+      <w:proofErr w:type="spellEnd"/>
+      <w:r>
+        <w:rPr>
+          <w:rFonts w:ascii="MS Gothic" w:eastAsia="MS Gothic" w:hAnsi="MS Gothic" w:cs="Calibri"/>
+          <w:sz w:val="40"/>
+          <w:szCs w:val="40"/>
+        </w:rPr>
+        <w:t xml:space="preserve"> </w:t>
+      </w:r>
+      <w:proofErr w:type="spellStart"/>
+      <w:r>
+        <w:rPr>
+          <w:rFonts w:ascii="MS Gothic" w:eastAsia="MS Gothic" w:hAnsi="MS Gothic" w:cs="Calibri"/>
+          <w:sz w:val="40"/>
+          <w:szCs w:val="40"/>
+        </w:rPr>
+        <w:t>vremena</w:t>
+      </w:r>
+      <w:proofErr w:type="spellEnd"/>
+      <w:r>
+        <w:rPr>
+          <w:rFonts w:ascii="MS Gothic" w:eastAsia="MS Gothic" w:hAnsi="MS Gothic" w:cs="Calibri"/>
+          <w:sz w:val="40"/>
+          <w:szCs w:val="40"/>
+        </w:rPr>
+        <w:t xml:space="preserve"> da se </w:t>
+      </w:r>
+      <w:proofErr w:type="spellStart"/>
+      <w:r>
+        <w:rPr>
+          <w:rFonts w:ascii="MS Gothic" w:eastAsia="MS Gothic" w:hAnsi="MS Gothic" w:cs="Calibri"/>
+          <w:sz w:val="40"/>
+          <w:szCs w:val="40"/>
+        </w:rPr>
+        <w:t>spoje</w:t>
+      </w:r>
+      <w:proofErr w:type="spellEnd"/>
+      <w:r>
+        <w:rPr>
+          <w:rFonts w:ascii="MS Gothic" w:eastAsia="MS Gothic" w:hAnsi="MS Gothic" w:cs="Calibri"/>
+          <w:sz w:val="40"/>
+          <w:szCs w:val="40"/>
+        </w:rPr>
+        <w:t xml:space="preserve"> </w:t>
+      </w:r>
+      <w:proofErr w:type="spellStart"/>
+      <w:r>
+        <w:rPr>
+          <w:rFonts w:ascii="MS Gothic" w:eastAsia="MS Gothic" w:hAnsi="MS Gothic" w:cs="Calibri"/>
+          <w:sz w:val="40"/>
+          <w:szCs w:val="40"/>
+        </w:rPr>
+        <w:t>na</w:t>
+      </w:r>
+      <w:proofErr w:type="spellEnd"/>
+      <w:r>
+        <w:rPr>
+          <w:rFonts w:ascii="MS Gothic" w:eastAsia="MS Gothic" w:hAnsi="MS Gothic" w:cs="Calibri"/>
+          <w:sz w:val="40"/>
+          <w:szCs w:val="40"/>
+        </w:rPr>
+        <w:t xml:space="preserve"> </w:t>
+      </w:r>
+      <w:proofErr w:type="spellStart"/>
+      <w:r>
+        <w:rPr>
+          <w:rFonts w:ascii="MS Gothic" w:eastAsia="MS Gothic" w:hAnsi="MS Gothic" w:cs="Calibri"/>
+          <w:sz w:val="40"/>
+          <w:szCs w:val="40"/>
+        </w:rPr>
+        <w:t>mrežu</w:t>
+      </w:r>
+      <w:proofErr w:type="spellEnd"/>
+      <w:r>
+        <w:rPr>
+          <w:rFonts w:ascii="MS Gothic" w:eastAsia="MS Gothic" w:hAnsi="MS Gothic" w:cs="Calibri"/>
+          <w:sz w:val="40"/>
+          <w:szCs w:val="40"/>
+        </w:rPr>
+        <w:t xml:space="preserve">. Na </w:t>
+      </w:r>
+      <w:proofErr w:type="spellStart"/>
+      <w:r>
+        <w:rPr>
+          <w:rFonts w:ascii="MS Gothic" w:eastAsia="MS Gothic" w:hAnsi="MS Gothic" w:cs="Calibri"/>
+          <w:sz w:val="40"/>
+          <w:szCs w:val="40"/>
+        </w:rPr>
+        <w:t>telefonu</w:t>
+      </w:r>
+      <w:proofErr w:type="spellEnd"/>
+      <w:r>
+        <w:rPr>
+          <w:rFonts w:ascii="MS Gothic" w:eastAsia="MS Gothic" w:hAnsi="MS Gothic" w:cs="Calibri"/>
+          <w:sz w:val="40"/>
+          <w:szCs w:val="40"/>
+        </w:rPr>
+        <w:t xml:space="preserve"> </w:t>
+      </w:r>
+      <w:proofErr w:type="spellStart"/>
+      <w:r>
+        <w:rPr>
+          <w:rFonts w:ascii="MS Gothic" w:eastAsia="MS Gothic" w:hAnsi="MS Gothic" w:cs="Calibri"/>
+          <w:sz w:val="40"/>
+          <w:szCs w:val="40"/>
+        </w:rPr>
+        <w:t>prvo</w:t>
+      </w:r>
+      <w:proofErr w:type="spellEnd"/>
+      <w:r>
+        <w:rPr>
+          <w:rFonts w:ascii="MS Gothic" w:eastAsia="MS Gothic" w:hAnsi="MS Gothic" w:cs="Calibri"/>
+          <w:sz w:val="40"/>
+          <w:szCs w:val="40"/>
+        </w:rPr>
+        <w:t xml:space="preserve"> je </w:t>
+      </w:r>
+      <w:proofErr w:type="spellStart"/>
+      <w:r>
+        <w:rPr>
+          <w:rFonts w:ascii="MS Gothic" w:eastAsia="MS Gothic" w:hAnsi="MS Gothic" w:cs="Calibri"/>
+          <w:sz w:val="40"/>
+          <w:szCs w:val="40"/>
+        </w:rPr>
+        <w:t>potrebno</w:t>
+      </w:r>
+      <w:proofErr w:type="spellEnd"/>
+      <w:r>
+        <w:rPr>
+          <w:rFonts w:ascii="MS Gothic" w:eastAsia="MS Gothic" w:hAnsi="MS Gothic" w:cs="Calibri"/>
+          <w:sz w:val="40"/>
+          <w:szCs w:val="40"/>
+        </w:rPr>
+        <w:t xml:space="preserve"> </w:t>
+      </w:r>
+      <w:proofErr w:type="spellStart"/>
+      <w:r>
+        <w:rPr>
+          <w:rFonts w:ascii="MS Gothic" w:eastAsia="MS Gothic" w:hAnsi="MS Gothic" w:cs="Calibri"/>
+          <w:sz w:val="40"/>
+          <w:szCs w:val="40"/>
+        </w:rPr>
+        <w:t>pritisnuti</w:t>
+      </w:r>
+      <w:proofErr w:type="spellEnd"/>
+      <w:r>
+        <w:rPr>
+          <w:rFonts w:ascii="MS Gothic" w:eastAsia="MS Gothic" w:hAnsi="MS Gothic" w:cs="Calibri"/>
+          <w:sz w:val="40"/>
+          <w:szCs w:val="40"/>
+        </w:rPr>
+        <w:t xml:space="preserve"> da </w:t>
+      </w:r>
+      <w:proofErr w:type="spellStart"/>
+      <w:r>
+        <w:rPr>
+          <w:rFonts w:ascii="MS Gothic" w:eastAsia="MS Gothic" w:hAnsi="MS Gothic" w:cs="Calibri"/>
+          <w:sz w:val="40"/>
+          <w:szCs w:val="40"/>
+        </w:rPr>
+        <w:t>dugme</w:t>
+      </w:r>
+      <w:proofErr w:type="spellEnd"/>
+      <w:r>
+        <w:rPr>
+          <w:rFonts w:ascii="MS Gothic" w:eastAsia="MS Gothic" w:hAnsi="MS Gothic" w:cs="Calibri"/>
+          <w:sz w:val="40"/>
+          <w:szCs w:val="40"/>
+        </w:rPr>
+        <w:t xml:space="preserve"> “</w:t>
+      </w:r>
+      <w:proofErr w:type="spellStart"/>
+      <w:r>
+        <w:rPr>
+          <w:rFonts w:ascii="MS Gothic" w:eastAsia="MS Gothic" w:hAnsi="MS Gothic" w:cs="Calibri"/>
+          <w:sz w:val="40"/>
+          <w:szCs w:val="40"/>
+        </w:rPr>
+        <w:t>Mobitel</w:t>
+      </w:r>
+      <w:proofErr w:type="spellEnd"/>
+      <w:r>
+        <w:rPr>
+          <w:rFonts w:ascii="MS Gothic" w:eastAsia="MS Gothic" w:hAnsi="MS Gothic" w:cs="Calibri"/>
+          <w:sz w:val="40"/>
+          <w:szCs w:val="40"/>
+        </w:rPr>
+        <w:t xml:space="preserve"> </w:t>
+      </w:r>
+      <w:proofErr w:type="spellStart"/>
+      <w:proofErr w:type="gramStart"/>
+      <w:r>
+        <w:rPr>
+          <w:rFonts w:ascii="MS Gothic" w:eastAsia="MS Gothic" w:hAnsi="MS Gothic" w:cs="Calibri"/>
+          <w:sz w:val="40"/>
+          <w:szCs w:val="40"/>
+        </w:rPr>
+        <w:t>prisutan”i</w:t>
+      </w:r>
+      <w:proofErr w:type="spellEnd"/>
+      <w:proofErr w:type="gramEnd"/>
+      <w:r>
+        <w:rPr>
+          <w:rFonts w:ascii="MS Gothic" w:eastAsia="MS Gothic" w:hAnsi="MS Gothic" w:cs="Calibri"/>
+          <w:sz w:val="40"/>
+          <w:szCs w:val="40"/>
+        </w:rPr>
+        <w:t xml:space="preserve"> </w:t>
+      </w:r>
+      <w:proofErr w:type="spellStart"/>
+      <w:r>
+        <w:rPr>
+          <w:rFonts w:ascii="MS Gothic" w:eastAsia="MS Gothic" w:hAnsi="MS Gothic" w:cs="Calibri"/>
+          <w:sz w:val="40"/>
+          <w:szCs w:val="40"/>
+        </w:rPr>
+        <w:t>tek</w:t>
+      </w:r>
+      <w:proofErr w:type="spellEnd"/>
+      <w:r>
+        <w:rPr>
+          <w:rFonts w:ascii="MS Gothic" w:eastAsia="MS Gothic" w:hAnsi="MS Gothic" w:cs="Calibri"/>
+          <w:sz w:val="40"/>
+          <w:szCs w:val="40"/>
+        </w:rPr>
+        <w:t xml:space="preserve"> </w:t>
+      </w:r>
+      <w:proofErr w:type="spellStart"/>
+      <w:r>
+        <w:rPr>
+          <w:rFonts w:ascii="MS Gothic" w:eastAsia="MS Gothic" w:hAnsi="MS Gothic" w:cs="Calibri"/>
+          <w:sz w:val="40"/>
+          <w:szCs w:val="40"/>
+        </w:rPr>
+        <w:t>onda</w:t>
+      </w:r>
+      <w:proofErr w:type="spellEnd"/>
+      <w:r>
+        <w:rPr>
+          <w:rFonts w:ascii="MS Gothic" w:eastAsia="MS Gothic" w:hAnsi="MS Gothic" w:cs="Calibri"/>
+          <w:sz w:val="40"/>
+          <w:szCs w:val="40"/>
+        </w:rPr>
+        <w:t xml:space="preserve"> </w:t>
+      </w:r>
+      <w:proofErr w:type="spellStart"/>
+      <w:r>
+        <w:rPr>
+          <w:rFonts w:ascii="MS Gothic" w:eastAsia="MS Gothic" w:hAnsi="MS Gothic" w:cs="Calibri"/>
+          <w:sz w:val="40"/>
+          <w:szCs w:val="40"/>
+        </w:rPr>
+        <w:t>može</w:t>
+      </w:r>
+      <w:proofErr w:type="spellEnd"/>
+      <w:r>
+        <w:rPr>
+          <w:rFonts w:ascii="MS Gothic" w:eastAsia="MS Gothic" w:hAnsi="MS Gothic" w:cs="Calibri"/>
+          <w:sz w:val="40"/>
+          <w:szCs w:val="40"/>
+        </w:rPr>
+        <w:t xml:space="preserve"> se </w:t>
+      </w:r>
+      <w:proofErr w:type="spellStart"/>
+      <w:r>
+        <w:rPr>
+          <w:rFonts w:ascii="MS Gothic" w:eastAsia="MS Gothic" w:hAnsi="MS Gothic" w:cs="Calibri"/>
+          <w:sz w:val="40"/>
+          <w:szCs w:val="40"/>
+        </w:rPr>
+        <w:t>kliknuti</w:t>
+      </w:r>
+      <w:proofErr w:type="spellEnd"/>
+      <w:r>
+        <w:rPr>
+          <w:rFonts w:ascii="MS Gothic" w:eastAsia="MS Gothic" w:hAnsi="MS Gothic" w:cs="Calibri"/>
+          <w:sz w:val="40"/>
+          <w:szCs w:val="40"/>
+        </w:rPr>
+        <w:t xml:space="preserve"> </w:t>
+      </w:r>
+      <w:proofErr w:type="spellStart"/>
+      <w:r>
+        <w:rPr>
+          <w:rFonts w:ascii="MS Gothic" w:eastAsia="MS Gothic" w:hAnsi="MS Gothic" w:cs="Calibri"/>
+          <w:sz w:val="40"/>
+          <w:szCs w:val="40"/>
+        </w:rPr>
+        <w:t>dugme</w:t>
+      </w:r>
+      <w:proofErr w:type="spellEnd"/>
+      <w:r>
+        <w:rPr>
+          <w:rFonts w:ascii="MS Gothic" w:eastAsia="MS Gothic" w:hAnsi="MS Gothic" w:cs="Calibri"/>
+          <w:sz w:val="40"/>
+          <w:szCs w:val="40"/>
+        </w:rPr>
+        <w:t xml:space="preserve"> “</w:t>
+      </w:r>
+      <w:proofErr w:type="spellStart"/>
+      <w:r>
+        <w:rPr>
+          <w:rFonts w:ascii="MS Gothic" w:eastAsia="MS Gothic" w:hAnsi="MS Gothic" w:cs="Calibri"/>
+          <w:sz w:val="40"/>
+          <w:szCs w:val="40"/>
+        </w:rPr>
+        <w:t>Počni</w:t>
+      </w:r>
+      <w:proofErr w:type="spellEnd"/>
+      <w:r>
+        <w:rPr>
+          <w:rFonts w:ascii="MS Gothic" w:eastAsia="MS Gothic" w:hAnsi="MS Gothic" w:cs="Calibri"/>
+          <w:sz w:val="40"/>
+          <w:szCs w:val="40"/>
+        </w:rPr>
+        <w:t xml:space="preserve"> </w:t>
+      </w:r>
+      <w:proofErr w:type="spellStart"/>
+      <w:r>
+        <w:rPr>
+          <w:rFonts w:ascii="MS Gothic" w:eastAsia="MS Gothic" w:hAnsi="MS Gothic" w:cs="Calibri"/>
+          <w:sz w:val="40"/>
+          <w:szCs w:val="40"/>
+        </w:rPr>
+        <w:t>igru</w:t>
+      </w:r>
+      <w:proofErr w:type="spellEnd"/>
+      <w:r>
+        <w:rPr>
+          <w:rFonts w:ascii="MS Gothic" w:eastAsia="MS Gothic" w:hAnsi="MS Gothic" w:cs="Calibri"/>
+          <w:sz w:val="40"/>
+          <w:szCs w:val="40"/>
+        </w:rPr>
+        <w:t xml:space="preserve">” </w:t>
+      </w:r>
+      <w:proofErr w:type="spellStart"/>
+      <w:r>
+        <w:rPr>
+          <w:rFonts w:ascii="MS Gothic" w:eastAsia="MS Gothic" w:hAnsi="MS Gothic" w:cs="Calibri"/>
+          <w:sz w:val="40"/>
+          <w:szCs w:val="40"/>
+        </w:rPr>
+        <w:t>kako</w:t>
+      </w:r>
+      <w:proofErr w:type="spellEnd"/>
+      <w:r>
+        <w:rPr>
+          <w:rFonts w:ascii="MS Gothic" w:eastAsia="MS Gothic" w:hAnsi="MS Gothic" w:cs="Calibri"/>
+          <w:sz w:val="40"/>
+          <w:szCs w:val="40"/>
+        </w:rPr>
+        <w:t xml:space="preserve"> bi </w:t>
+      </w:r>
+      <w:proofErr w:type="spellStart"/>
+      <w:r>
+        <w:rPr>
+          <w:rFonts w:ascii="MS Gothic" w:eastAsia="MS Gothic" w:hAnsi="MS Gothic" w:cs="Calibri"/>
+          <w:sz w:val="40"/>
+          <w:szCs w:val="40"/>
+        </w:rPr>
+        <w:t>igra</w:t>
+      </w:r>
+      <w:proofErr w:type="spellEnd"/>
+      <w:r>
+        <w:rPr>
+          <w:rFonts w:ascii="MS Gothic" w:eastAsia="MS Gothic" w:hAnsi="MS Gothic" w:cs="Calibri"/>
+          <w:sz w:val="40"/>
+          <w:szCs w:val="40"/>
+        </w:rPr>
+        <w:t xml:space="preserve"> </w:t>
+      </w:r>
+      <w:proofErr w:type="spellStart"/>
+      <w:r>
+        <w:rPr>
+          <w:rFonts w:ascii="MS Gothic" w:eastAsia="MS Gothic" w:hAnsi="MS Gothic" w:cs="Calibri"/>
+          <w:sz w:val="40"/>
+          <w:szCs w:val="40"/>
+        </w:rPr>
+        <w:t>počela</w:t>
+      </w:r>
+      <w:proofErr w:type="spellEnd"/>
+      <w:r>
+        <w:rPr>
+          <w:rFonts w:ascii="MS Gothic" w:eastAsia="MS Gothic" w:hAnsi="MS Gothic" w:cs="Calibri"/>
+          <w:sz w:val="40"/>
+          <w:szCs w:val="40"/>
+        </w:rPr>
+        <w:t xml:space="preserve">. </w:t>
+      </w:r>
+      <w:r>
+        <w:rPr>
+          <w:rFonts w:ascii="MS Gothic" w:eastAsia="MS Gothic" w:hAnsi="MS Gothic" w:cs="Calibri"/>
           <w:sz w:val="48"/>
           <w:szCs w:val="48"/>
-        </w:rPr>
-      </w:pPr>
+          <w:u w:val="single"/>
+        </w:rPr>
+        <w:br w:type="page"/>
+      </w:r>
     </w:p>
     <w:p>
       <w:pPr>
@@ -4531,25 +5770,6 @@
           <w:u w:val="single"/>
         </w:rPr>
       </w:pPr>
-    </w:p>
-    <w:p>
-      <w:pPr>
-        <w:rPr>
-          <w:rFonts w:ascii="MS Gothic" w:eastAsia="MS Gothic" w:hAnsi="MS Gothic" w:cs="Calibri"/>
-          <w:sz w:val="48"/>
-          <w:szCs w:val="48"/>
-          <w:u w:val="single"/>
-        </w:rPr>
-      </w:pPr>
-      <w:r>
-        <w:rPr>
-          <w:rFonts w:ascii="MS Gothic" w:eastAsia="MS Gothic" w:hAnsi="MS Gothic" w:cs="Calibri"/>
-          <w:sz w:val="48"/>
-          <w:szCs w:val="48"/>
-          <w:u w:val="single"/>
-        </w:rPr>
-        <w:br w:type="page"/>
-      </w:r>
     </w:p>
     <w:p>
       <w:pPr>

</xml_diff>